<commit_message>
1 - 6 volledig opgelost
</commit_message>
<xml_diff>
--- a/VerslagST.docx
+++ b/VerslagST.docx
@@ -17,25 +17,7 @@
           <w:sz w:val="40"/>
           <w:szCs w:val="40"/>
         </w:rPr>
-        <w:t>Verslag Agent-</w:t>
-      </w:r>
-      <w:proofErr w:type="spellStart"/>
-      <w:r>
-        <w:rPr>
-          <w:rFonts w:ascii="Arial" w:eastAsia="Arial" w:hAnsi="Arial" w:cs="Arial"/>
-          <w:sz w:val="40"/>
-          <w:szCs w:val="40"/>
-        </w:rPr>
-        <w:t>based</w:t>
-      </w:r>
-      <w:proofErr w:type="spellEnd"/>
-      <w:r>
-        <w:rPr>
-          <w:rFonts w:ascii="Arial" w:eastAsia="Arial" w:hAnsi="Arial" w:cs="Arial"/>
-          <w:sz w:val="40"/>
-          <w:szCs w:val="40"/>
-        </w:rPr>
-        <w:t xml:space="preserve"> simulatie</w:t>
+        <w:t>Verslag Agent-based simulatie</w:t>
       </w:r>
     </w:p>
     <w:p>
@@ -705,213 +687,209 @@
           <w:sz w:val="24"/>
           <w:szCs w:val="24"/>
         </w:rPr>
-        <w:t xml:space="preserve">In het vooronderzoek moeten we vooral kijken naar wat het effect is van verschillende kiessystemen en waarom dat voor meer of minder strategisch stemmen veroorzaakt. In </w:t>
+        <w:t>In het vooronderzoek moeten we vooral kijken naar wat het effect is van verschillende kiessystemen en waarom dat voor meer of minder strategisch stemmen veroorzaakt. In</w:t>
+      </w:r>
+      <w:r>
+        <w:rPr>
+          <w:rFonts w:ascii="Arial" w:eastAsia="Arial" w:hAnsi="Arial" w:cs="Arial"/>
+          <w:sz w:val="24"/>
+          <w:szCs w:val="24"/>
+        </w:rPr>
+        <w:t xml:space="preserve"> een artikel van ScienceDirect (2006)</w:t>
+      </w:r>
+      <w:r>
+        <w:rPr>
+          <w:rFonts w:ascii="Arial" w:eastAsia="Arial" w:hAnsi="Arial" w:cs="Arial"/>
+          <w:sz w:val="24"/>
+          <w:szCs w:val="24"/>
+        </w:rPr>
+        <w:t xml:space="preserve"> word er gekeken naar de motivatie naar waarom er mensen wel of niet stemmen op hun geprefereerde partij door te kijken naar de verkiezingen van </w:t>
+      </w:r>
+      <w:r>
+        <w:rPr>
+          <w:rFonts w:ascii="Arial" w:eastAsia="Arial" w:hAnsi="Arial" w:cs="Arial"/>
+          <w:sz w:val="24"/>
+          <w:szCs w:val="24"/>
+        </w:rPr>
+        <w:t>het</w:t>
+      </w:r>
+      <w:r>
+        <w:rPr>
+          <w:rFonts w:ascii="Arial" w:eastAsia="Arial" w:hAnsi="Arial" w:cs="Arial"/>
+          <w:sz w:val="24"/>
+          <w:szCs w:val="24"/>
+        </w:rPr>
+        <w:t xml:space="preserve"> VK. Daar werd gezien dat veel mensen in 1997 stemden op </w:t>
+      </w:r>
+      <w:r>
+        <w:rPr>
+          <w:rFonts w:ascii="Arial" w:eastAsia="Arial" w:hAnsi="Arial" w:cs="Arial"/>
+          <w:sz w:val="24"/>
+          <w:szCs w:val="24"/>
+        </w:rPr>
+        <w:t>de</w:t>
+      </w:r>
+      <w:r>
+        <w:rPr>
+          <w:rFonts w:ascii="Arial" w:eastAsia="Arial" w:hAnsi="Arial" w:cs="Arial"/>
+          <w:sz w:val="24"/>
+          <w:szCs w:val="24"/>
+        </w:rPr>
+        <w:t xml:space="preserve"> Labour party terwijl dat voor veel niet hun geliefdste partij was. Desondanks dat won </w:t>
+      </w:r>
+      <w:r>
+        <w:rPr>
+          <w:rFonts w:ascii="Arial" w:eastAsia="Arial" w:hAnsi="Arial" w:cs="Arial"/>
+          <w:sz w:val="24"/>
+          <w:szCs w:val="24"/>
+        </w:rPr>
+        <w:t>de</w:t>
+      </w:r>
+      <w:r>
+        <w:rPr>
+          <w:rFonts w:ascii="Arial" w:eastAsia="Arial" w:hAnsi="Arial" w:cs="Arial"/>
+          <w:sz w:val="24"/>
+          <w:szCs w:val="24"/>
+        </w:rPr>
+        <w:t xml:space="preserve"> Labour party er wel mee, en dat had dus te maken met dat mensen heel graag niet </w:t>
+      </w:r>
+      <w:r>
+        <w:rPr>
+          <w:rFonts w:ascii="Arial" w:eastAsia="Arial" w:hAnsi="Arial" w:cs="Arial"/>
+          <w:sz w:val="24"/>
+          <w:szCs w:val="24"/>
+        </w:rPr>
+        <w:t>de</w:t>
+      </w:r>
+      <w:r>
+        <w:rPr>
+          <w:rFonts w:ascii="Arial" w:eastAsia="Arial" w:hAnsi="Arial" w:cs="Arial"/>
+          <w:sz w:val="24"/>
+          <w:szCs w:val="24"/>
+        </w:rPr>
+        <w:t xml:space="preserve"> Conservat</w:t>
+      </w:r>
+      <w:r>
+        <w:rPr>
+          <w:rFonts w:ascii="Arial" w:eastAsia="Arial" w:hAnsi="Arial" w:cs="Arial"/>
+          <w:sz w:val="24"/>
+          <w:szCs w:val="24"/>
+        </w:rPr>
+        <w:t>i</w:t>
+      </w:r>
+      <w:r>
+        <w:rPr>
+          <w:rFonts w:ascii="Arial" w:eastAsia="Arial" w:hAnsi="Arial" w:cs="Arial"/>
+          <w:sz w:val="24"/>
+          <w:szCs w:val="24"/>
+        </w:rPr>
+        <w:t>ve party na 18 jaar</w:t>
+      </w:r>
+      <w:r>
+        <w:rPr>
+          <w:rFonts w:ascii="Arial" w:eastAsia="Arial" w:hAnsi="Arial" w:cs="Arial"/>
+          <w:sz w:val="24"/>
+          <w:szCs w:val="24"/>
+        </w:rPr>
+        <w:t xml:space="preserve"> </w:t>
+      </w:r>
+      <w:r>
+        <w:rPr>
+          <w:rFonts w:ascii="Arial" w:eastAsia="Arial" w:hAnsi="Arial" w:cs="Arial"/>
+          <w:sz w:val="24"/>
+          <w:szCs w:val="24"/>
+        </w:rPr>
+        <w:t>opnieuw wilden. Ze stemden dus liever op een ‘minst ergste’ partij dan het risico nemen dat hun ‘meest ergste' partij won.</w:t>
+      </w:r>
+    </w:p>
+    <w:p>
+      <w:pPr>
+        <w:rPr>
+          <w:rFonts w:ascii="Arial" w:eastAsia="Arial" w:hAnsi="Arial" w:cs="Arial"/>
+          <w:sz w:val="24"/>
+          <w:szCs w:val="24"/>
+        </w:rPr>
+      </w:pPr>
+      <w:r>
+        <w:rPr>
+          <w:rFonts w:ascii="Arial" w:eastAsia="Arial" w:hAnsi="Arial" w:cs="Arial"/>
+          <w:sz w:val="24"/>
+          <w:szCs w:val="24"/>
+        </w:rPr>
+        <w:t>We hebben ook veel gehoord over strategisch stemmen in de Amerikaanse verkiezingen van 2020, vele spraken over dat je niet moet stemmen op een 3e partij zoals the green party, of the libertarian party. Men zag in dat elke stem nodig was om de democraten of de republikeinen te laten winnen van de ander, en dat stemmen op een 3e partij verspilling was omdat ‘die toch nooit kunnen winnen'.</w:t>
+      </w:r>
+      <w:r>
+        <w:rPr>
+          <w:rFonts w:ascii="Arial" w:eastAsia="Arial" w:hAnsi="Arial" w:cs="Arial"/>
+          <w:sz w:val="24"/>
+          <w:szCs w:val="24"/>
+        </w:rPr>
+        <w:t>(bron: usnews.com)</w:t>
+      </w:r>
+      <w:r>
+        <w:rPr>
+          <w:rStyle w:val="Hyperlink"/>
+          <w:rFonts w:ascii="Arial" w:eastAsia="Arial" w:hAnsi="Arial" w:cs="Arial"/>
+          <w:sz w:val="24"/>
+          <w:szCs w:val="24"/>
+        </w:rPr>
+        <w:br/>
+      </w:r>
+    </w:p>
+    <w:p>
+      <w:pPr>
+        <w:rPr>
+          <w:rFonts w:ascii="Arial" w:eastAsia="Arial" w:hAnsi="Arial" w:cs="Arial"/>
+          <w:sz w:val="24"/>
+          <w:szCs w:val="24"/>
+        </w:rPr>
+      </w:pPr>
+    </w:p>
+    <w:p>
+      <w:pPr>
+        <w:rPr>
+          <w:rFonts w:ascii="Arial" w:eastAsia="Arial" w:hAnsi="Arial" w:cs="Arial"/>
+          <w:sz w:val="24"/>
+          <w:szCs w:val="24"/>
+        </w:rPr>
+      </w:pPr>
+    </w:p>
+    <w:p>
+      <w:pPr>
+        <w:rPr>
+          <w:rFonts w:ascii="Arial" w:eastAsia="Arial" w:hAnsi="Arial" w:cs="Arial"/>
+          <w:sz w:val="24"/>
+          <w:szCs w:val="24"/>
+        </w:rPr>
+      </w:pPr>
+    </w:p>
+    <w:p>
+      <w:pPr>
+        <w:rPr>
+          <w:rStyle w:val="Hyperlink"/>
+          <w:rFonts w:ascii="Arial" w:eastAsia="Arial" w:hAnsi="Arial" w:cs="Arial"/>
+          <w:sz w:val="24"/>
+          <w:szCs w:val="24"/>
+        </w:rPr>
+      </w:pPr>
+      <w:r>
+        <w:rPr>
+          <w:rFonts w:ascii="Arial" w:eastAsia="Arial" w:hAnsi="Arial" w:cs="Arial"/>
+          <w:sz w:val="24"/>
+          <w:szCs w:val="24"/>
+        </w:rPr>
+        <w:lastRenderedPageBreak/>
+        <w:t xml:space="preserve">Ook kijken we naar wat andere kiessystemen als effect hebben op deze motivatie. Vaak wordt er beschreven dat run-off en transferabele stemsystemen strategisch stemmen vermindert en soms zelfs oplost. </w:t>
       </w:r>
       <w:hyperlink r:id="rId8">
         <w:r>
           <w:rPr>
             <w:rStyle w:val="Hyperlink"/>
             <w:rFonts w:ascii="Arial" w:eastAsia="Arial" w:hAnsi="Arial" w:cs="Arial"/>
+            <w:color w:val="000000" w:themeColor="text1"/>
             <w:sz w:val="24"/>
             <w:szCs w:val="24"/>
-          </w:rPr>
-          <w:t>Strategic voting and constituency context: Modelling party preference and vote in multiparty elections</w:t>
-        </w:r>
-      </w:hyperlink>
-      <w:r>
-        <w:rPr>
-          <w:rFonts w:ascii="Arial" w:eastAsia="Arial" w:hAnsi="Arial" w:cs="Arial"/>
-          <w:sz w:val="24"/>
-          <w:szCs w:val="24"/>
-        </w:rPr>
-        <w:t xml:space="preserve"> word er gekeken naar de motivatie naar waarom er mensen wel of niet stemmen op hun geprefereerde partij door te kijken naar de verkiezingen van </w:t>
-      </w:r>
-      <w:r>
-        <w:rPr>
-          <w:rFonts w:ascii="Arial" w:eastAsia="Arial" w:hAnsi="Arial" w:cs="Arial"/>
-          <w:sz w:val="24"/>
-          <w:szCs w:val="24"/>
-        </w:rPr>
-        <w:t>het</w:t>
-      </w:r>
-      <w:r>
-        <w:rPr>
-          <w:rFonts w:ascii="Arial" w:eastAsia="Arial" w:hAnsi="Arial" w:cs="Arial"/>
-          <w:sz w:val="24"/>
-          <w:szCs w:val="24"/>
-        </w:rPr>
-        <w:t xml:space="preserve"> VK. Daar werd gezien dat veel mensen in 1997 stemden op </w:t>
-      </w:r>
-      <w:r>
-        <w:rPr>
-          <w:rFonts w:ascii="Arial" w:eastAsia="Arial" w:hAnsi="Arial" w:cs="Arial"/>
-          <w:sz w:val="24"/>
-          <w:szCs w:val="24"/>
-        </w:rPr>
-        <w:t>de</w:t>
-      </w:r>
-      <w:r>
-        <w:rPr>
-          <w:rFonts w:ascii="Arial" w:eastAsia="Arial" w:hAnsi="Arial" w:cs="Arial"/>
-          <w:sz w:val="24"/>
-          <w:szCs w:val="24"/>
-        </w:rPr>
-        <w:t xml:space="preserve"> Labour party terwijl dat voor veel niet hun geliefdste partij was. Desondanks dat won </w:t>
-      </w:r>
-      <w:r>
-        <w:rPr>
-          <w:rFonts w:ascii="Arial" w:eastAsia="Arial" w:hAnsi="Arial" w:cs="Arial"/>
-          <w:sz w:val="24"/>
-          <w:szCs w:val="24"/>
-        </w:rPr>
-        <w:t>de</w:t>
-      </w:r>
-      <w:r>
-        <w:rPr>
-          <w:rFonts w:ascii="Arial" w:eastAsia="Arial" w:hAnsi="Arial" w:cs="Arial"/>
-          <w:sz w:val="24"/>
-          <w:szCs w:val="24"/>
-        </w:rPr>
-        <w:t xml:space="preserve"> Labour party er wel mee, en dat had dus te maken met dat mensen heel graag niet </w:t>
-      </w:r>
-      <w:r>
-        <w:rPr>
-          <w:rFonts w:ascii="Arial" w:eastAsia="Arial" w:hAnsi="Arial" w:cs="Arial"/>
-          <w:sz w:val="24"/>
-          <w:szCs w:val="24"/>
-        </w:rPr>
-        <w:t>de</w:t>
-      </w:r>
-      <w:r>
-        <w:rPr>
-          <w:rFonts w:ascii="Arial" w:eastAsia="Arial" w:hAnsi="Arial" w:cs="Arial"/>
-          <w:sz w:val="24"/>
-          <w:szCs w:val="24"/>
-        </w:rPr>
-        <w:t xml:space="preserve"> Conservat</w:t>
-      </w:r>
-      <w:r>
-        <w:rPr>
-          <w:rFonts w:ascii="Arial" w:eastAsia="Arial" w:hAnsi="Arial" w:cs="Arial"/>
-          <w:sz w:val="24"/>
-          <w:szCs w:val="24"/>
-        </w:rPr>
-        <w:t>i</w:t>
-      </w:r>
-      <w:r>
-        <w:rPr>
-          <w:rFonts w:ascii="Arial" w:eastAsia="Arial" w:hAnsi="Arial" w:cs="Arial"/>
-          <w:sz w:val="24"/>
-          <w:szCs w:val="24"/>
-        </w:rPr>
-        <w:t>ve party na 18 jaar</w:t>
-      </w:r>
-      <w:r>
-        <w:rPr>
-          <w:rFonts w:ascii="Arial" w:eastAsia="Arial" w:hAnsi="Arial" w:cs="Arial"/>
-          <w:sz w:val="24"/>
-          <w:szCs w:val="24"/>
-        </w:rPr>
-        <w:t xml:space="preserve"> </w:t>
-      </w:r>
-      <w:r>
-        <w:rPr>
-          <w:rFonts w:ascii="Arial" w:eastAsia="Arial" w:hAnsi="Arial" w:cs="Arial"/>
-          <w:sz w:val="24"/>
-          <w:szCs w:val="24"/>
-        </w:rPr>
-        <w:t>opnieuw wilden. Ze stemden dus liever op een ‘minst ergste’ partij dan het risico nemen dat hun ‘meest ergste' partij won.</w:t>
-      </w:r>
-    </w:p>
-    <w:p>
-      <w:pPr>
-        <w:rPr>
-          <w:rFonts w:ascii="Arial" w:eastAsia="Arial" w:hAnsi="Arial" w:cs="Arial"/>
-          <w:sz w:val="24"/>
-          <w:szCs w:val="24"/>
-        </w:rPr>
-      </w:pPr>
-      <w:r>
-        <w:rPr>
-          <w:rFonts w:ascii="Arial" w:eastAsia="Arial" w:hAnsi="Arial" w:cs="Arial"/>
-          <w:sz w:val="24"/>
-          <w:szCs w:val="24"/>
-        </w:rPr>
-        <w:t xml:space="preserve">We hebben ook veel gehoord over strategisch stemmen in de Amerikaanse verkiezingen van 2020, vele spraken over dat je niet moet stemmen op een 3e partij zoals the green party, of the libertarian party. Men zag in dat elke stem nodig was om de democraten of de republikeinen te laten winnen van de ander, en dat stemmen op een 3e partij verspilling was omdat ‘die toch nooit kunnen winnen'. </w:t>
-      </w:r>
-      <w:hyperlink r:id="rId9">
-        <w:r>
-          <w:rPr>
-            <w:rStyle w:val="Hyperlink"/>
-            <w:rFonts w:ascii="Arial" w:eastAsia="Arial" w:hAnsi="Arial" w:cs="Arial"/>
-            <w:sz w:val="24"/>
-            <w:szCs w:val="24"/>
-          </w:rPr>
-          <w:t>Why I Will Never Vote Third Party Again</w:t>
-        </w:r>
-      </w:hyperlink>
-      <w:r>
-        <w:rPr>
-          <w:rStyle w:val="Hyperlink"/>
-          <w:rFonts w:ascii="Arial" w:eastAsia="Arial" w:hAnsi="Arial" w:cs="Arial"/>
-          <w:sz w:val="24"/>
-          <w:szCs w:val="24"/>
-        </w:rPr>
-        <w:br/>
-      </w:r>
-      <w:r>
-        <w:rPr>
-          <w:rStyle w:val="Hyperlink"/>
-          <w:rFonts w:ascii="Arial" w:eastAsia="Arial" w:hAnsi="Arial" w:cs="Arial"/>
-          <w:sz w:val="24"/>
-          <w:szCs w:val="24"/>
-        </w:rPr>
-        <w:br/>
-      </w:r>
-      <w:r>
-        <w:rPr>
-          <w:rStyle w:val="Hyperlink"/>
-          <w:rFonts w:ascii="Arial" w:eastAsia="Arial" w:hAnsi="Arial" w:cs="Arial"/>
-          <w:sz w:val="24"/>
-          <w:szCs w:val="24"/>
-        </w:rPr>
-        <w:br/>
-      </w:r>
-      <w:r>
-        <w:rPr>
-          <w:rStyle w:val="Hyperlink"/>
-          <w:rFonts w:ascii="Arial" w:eastAsia="Arial" w:hAnsi="Arial" w:cs="Arial"/>
-          <w:sz w:val="24"/>
-          <w:szCs w:val="24"/>
-        </w:rPr>
-        <w:br/>
-      </w:r>
-    </w:p>
-    <w:p>
-      <w:pPr>
-        <w:rPr>
-          <w:rStyle w:val="Hyperlink"/>
-          <w:rFonts w:ascii="Arial" w:eastAsia="Arial" w:hAnsi="Arial" w:cs="Arial"/>
-          <w:sz w:val="24"/>
-          <w:szCs w:val="24"/>
-        </w:rPr>
-      </w:pPr>
-      <w:r>
-        <w:rPr>
-          <w:rFonts w:ascii="Arial" w:eastAsia="Arial" w:hAnsi="Arial" w:cs="Arial"/>
-          <w:sz w:val="24"/>
-          <w:szCs w:val="24"/>
-        </w:rPr>
-        <w:lastRenderedPageBreak/>
-        <w:t xml:space="preserve">Ook kijken we naar wat andere kiessystemen als effect hebben op deze motivatie. Vaak wordt er beschreven dat run-off en transferabele stemsystemen strategisch stemmen vermindert en soms zelfs oplost. </w:t>
-      </w:r>
-      <w:hyperlink r:id="rId10">
-        <w:r>
-          <w:rPr>
-            <w:rStyle w:val="Hyperlink"/>
-            <w:rFonts w:ascii="Arial" w:eastAsia="Arial" w:hAnsi="Arial" w:cs="Arial"/>
-            <w:sz w:val="24"/>
-            <w:szCs w:val="24"/>
+            <w:u w:val="none"/>
           </w:rPr>
           <w:t>Bij een run-off electie hoeven vaak mensen niet strategisch te stemmen omdat zelfs als hun geliefdste onpopulaire partij niet wint is hun stem niet verloren omdat je nog een keer kunt stemmen op 1 van de 2 grootste partijen.</w:t>
         </w:r>
@@ -924,25 +902,50 @@
         </w:rPr>
         <w:t xml:space="preserve"> Hetzelfde geld voor transferabele setsystemen </w:t>
       </w:r>
-      <w:hyperlink r:id="rId11">
-        <w:r>
-          <w:rPr>
-            <w:rStyle w:val="Hyperlink"/>
-            <w:rFonts w:ascii="Arial" w:eastAsia="Arial" w:hAnsi="Arial" w:cs="Arial"/>
-            <w:sz w:val="24"/>
-            <w:szCs w:val="24"/>
-          </w:rPr>
-          <w:t>waarbij de stemmen van verliezende partijen overgezet worden naar de 2e keuzen van de stemmer.</w:t>
-        </w:r>
-      </w:hyperlink>
+      <w:r>
+        <w:rPr>
+          <w:rFonts w:ascii="Arial" w:eastAsia="Arial" w:hAnsi="Arial" w:cs="Arial"/>
+          <w:color w:val="000000" w:themeColor="text1"/>
+          <w:sz w:val="24"/>
+          <w:szCs w:val="24"/>
+        </w:rPr>
+        <w:t>waarbij de stemmen van verliezende partijen overgezet worden naar de 2e keuzen van de stemmer.</w:t>
+      </w:r>
       <w:r>
         <w:rPr>
           <w:rStyle w:val="Hyperlink"/>
           <w:rFonts w:ascii="Arial" w:eastAsia="Arial" w:hAnsi="Arial" w:cs="Arial"/>
-          <w:sz w:val="24"/>
-          <w:szCs w:val="24"/>
+          <w:color w:val="000000" w:themeColor="text1"/>
+          <w:sz w:val="24"/>
+          <w:szCs w:val="24"/>
+          <w:u w:val="none"/>
         </w:rPr>
         <w:t xml:space="preserve"> </w:t>
+      </w:r>
+      <w:r>
+        <w:rPr>
+          <w:rStyle w:val="Hyperlink"/>
+          <w:rFonts w:ascii="Arial" w:eastAsia="Arial" w:hAnsi="Arial" w:cs="Arial"/>
+          <w:color w:val="000000" w:themeColor="text1"/>
+          <w:sz w:val="24"/>
+          <w:szCs w:val="24"/>
+          <w:u w:val="none"/>
+        </w:rPr>
+        <w:t xml:space="preserve">(bron: </w:t>
+      </w:r>
+      <w:r>
+        <w:rPr>
+          <w:sz w:val="24"/>
+          <w:szCs w:val="24"/>
+        </w:rPr>
+        <w:t>Single Transferable Vote Resists</w:t>
+      </w:r>
+      <w:r>
+        <w:rPr>
+          <w:sz w:val="24"/>
+          <w:szCs w:val="24"/>
+        </w:rPr>
+        <w:t>…)</w:t>
       </w:r>
     </w:p>
     <w:p>
@@ -1031,61 +1034,7 @@
           <w:szCs w:val="24"/>
         </w:rPr>
         <w:br/>
-        <w:t>Daarnaast kijken wij naar instant-</w:t>
-      </w:r>
-      <w:proofErr w:type="spellStart"/>
-      <w:r>
-        <w:rPr>
-          <w:rFonts w:ascii="Arial" w:eastAsia="Arial" w:hAnsi="Arial" w:cs="Arial"/>
-          <w:sz w:val="24"/>
-          <w:szCs w:val="24"/>
-        </w:rPr>
-        <w:t>runoff</w:t>
-      </w:r>
-      <w:proofErr w:type="spellEnd"/>
-      <w:r>
-        <w:rPr>
-          <w:rFonts w:ascii="Arial" w:eastAsia="Arial" w:hAnsi="Arial" w:cs="Arial"/>
-          <w:sz w:val="24"/>
-          <w:szCs w:val="24"/>
-        </w:rPr>
-        <w:t xml:space="preserve"> en </w:t>
-      </w:r>
-      <w:proofErr w:type="spellStart"/>
-      <w:r>
-        <w:rPr>
-          <w:rFonts w:ascii="Arial" w:eastAsia="Arial" w:hAnsi="Arial" w:cs="Arial"/>
-          <w:sz w:val="24"/>
-          <w:szCs w:val="24"/>
-        </w:rPr>
-        <w:t>approval</w:t>
-      </w:r>
-      <w:proofErr w:type="spellEnd"/>
-      <w:r>
-        <w:rPr>
-          <w:rFonts w:ascii="Arial" w:eastAsia="Arial" w:hAnsi="Arial" w:cs="Arial"/>
-          <w:sz w:val="24"/>
-          <w:szCs w:val="24"/>
-        </w:rPr>
-        <w:t xml:space="preserve"> voting. Instant-</w:t>
-      </w:r>
-      <w:proofErr w:type="spellStart"/>
-      <w:r>
-        <w:rPr>
-          <w:rFonts w:ascii="Arial" w:eastAsia="Arial" w:hAnsi="Arial" w:cs="Arial"/>
-          <w:sz w:val="24"/>
-          <w:szCs w:val="24"/>
-        </w:rPr>
-        <w:t>runoff</w:t>
-      </w:r>
-      <w:proofErr w:type="spellEnd"/>
-      <w:r>
-        <w:rPr>
-          <w:rFonts w:ascii="Arial" w:eastAsia="Arial" w:hAnsi="Arial" w:cs="Arial"/>
-          <w:sz w:val="24"/>
-          <w:szCs w:val="24"/>
-        </w:rPr>
-        <w:t xml:space="preserve"> werkt hetzelfde als plurality voting, behalve het feit dat het uiteindelijk gaat lijken op een afvalrace. Mensen stemmen op wie ze eerst willen, en dan de tweede, en dan de derde. De partijen die de minste eerste plaatsen krijgt, worden geëlimineerd. Dan zullen bij de mensen waar deze partijen opstaan, de tweede of derde keuze genomen.</w:t>
+        <w:t>Daarnaast kijken wij naar instant-runoff en approval voting. Instant-runoff werkt hetzelfde als plurality voting, behalve het feit dat het uiteindelijk gaat lijken op een afvalrace. Mensen stemmen op wie ze eerst willen, en dan de tweede, en dan de derde. De partijen die de minste eerste plaatsen krijgt, worden geëlimineerd. Dan zullen bij de mensen waar deze partijen opstaan, de tweede of derde keuze genomen.</w:t>
       </w:r>
       <w:r>
         <w:rPr>
@@ -1094,34 +1043,958 @@
           <w:szCs w:val="24"/>
         </w:rPr>
         <w:br/>
-      </w:r>
-      <w:proofErr w:type="spellStart"/>
-      <w:r>
-        <w:rPr>
-          <w:rFonts w:ascii="Arial" w:eastAsia="Arial" w:hAnsi="Arial" w:cs="Arial"/>
-          <w:sz w:val="24"/>
-          <w:szCs w:val="24"/>
-        </w:rPr>
-        <w:t>Approval</w:t>
-      </w:r>
-      <w:proofErr w:type="spellEnd"/>
-      <w:r>
-        <w:rPr>
-          <w:rFonts w:ascii="Arial" w:eastAsia="Arial" w:hAnsi="Arial" w:cs="Arial"/>
-          <w:sz w:val="24"/>
-          <w:szCs w:val="24"/>
-        </w:rPr>
-        <w:t xml:space="preserve"> voting werkt heel anders, hier kunnen mensen stemmen op wie ze willen, iedereen waarop gestemd is krijgt een stem, ongeacht hun plaatsing van de stemmer.</w:t>
-      </w:r>
-    </w:p>
-    <w:p>
-      <w:pPr>
-        <w:rPr>
-          <w:rFonts w:ascii="Arial" w:eastAsia="Arial" w:hAnsi="Arial" w:cs="Arial"/>
-          <w:sz w:val="24"/>
-          <w:szCs w:val="24"/>
-        </w:rPr>
-      </w:pPr>
+        <w:t>Approval voting werkt heel anders, hier kunnen mensen stemmen op wie ze willen, iedereen waarop gestemd is krijgt een stem, ongeacht hun plaatsing van de stemmer.</w:t>
+      </w:r>
+    </w:p>
+    <w:p>
+      <w:pPr>
+        <w:rPr>
+          <w:rFonts w:ascii="Arial" w:eastAsia="Arial" w:hAnsi="Arial" w:cs="Arial"/>
+          <w:sz w:val="24"/>
+          <w:szCs w:val="24"/>
+        </w:rPr>
+      </w:pPr>
+    </w:p>
+    <w:p>
+      <w:pPr>
+        <w:pStyle w:val="Kop1"/>
+        <w:numPr>
+          <w:ilvl w:val="0"/>
+          <w:numId w:val="17"/>
+        </w:numPr>
+      </w:pPr>
+      <w:r>
+        <w:t>Onderzoeksvraag en hypothese</w:t>
+      </w:r>
+    </w:p>
+    <w:p>
+      <w:pPr>
+        <w:rPr>
+          <w:rFonts w:ascii="Arial" w:eastAsia="Arial" w:hAnsi="Arial" w:cs="Arial"/>
+          <w:sz w:val="24"/>
+          <w:szCs w:val="24"/>
+        </w:rPr>
+      </w:pPr>
+      <w:r>
+        <w:rPr>
+          <w:rFonts w:ascii="Arial" w:eastAsia="Arial" w:hAnsi="Arial" w:cs="Arial"/>
+          <w:sz w:val="24"/>
+          <w:szCs w:val="24"/>
+        </w:rPr>
+        <w:t>In dit onderzoek bekijken we wat het effect</w:t>
+      </w:r>
+      <w:r>
+        <w:rPr>
+          <w:rFonts w:ascii="Arial" w:eastAsia="Arial" w:hAnsi="Arial" w:cs="Arial"/>
+          <w:sz w:val="24"/>
+          <w:szCs w:val="24"/>
+        </w:rPr>
+        <w:t xml:space="preserve"> van de strategische stemmer bij </w:t>
+      </w:r>
+      <w:r>
+        <w:rPr>
+          <w:rFonts w:ascii="Arial" w:eastAsia="Arial" w:hAnsi="Arial" w:cs="Arial"/>
+          <w:sz w:val="24"/>
+          <w:szCs w:val="24"/>
+        </w:rPr>
+        <w:t>verschillende stemsystemen</w:t>
+      </w:r>
+      <w:r>
+        <w:rPr>
+          <w:rFonts w:ascii="Arial" w:eastAsia="Arial" w:hAnsi="Arial" w:cs="Arial"/>
+          <w:sz w:val="24"/>
+          <w:szCs w:val="24"/>
+        </w:rPr>
+        <w:t>, en w</w:t>
+      </w:r>
+      <w:r>
+        <w:rPr>
+          <w:rFonts w:ascii="Arial" w:eastAsia="Arial" w:hAnsi="Arial" w:cs="Arial"/>
+          <w:sz w:val="24"/>
+          <w:szCs w:val="24"/>
+        </w:rPr>
+        <w:t xml:space="preserve">elke veranderingen in uitkomsten </w:t>
+      </w:r>
+      <w:r>
+        <w:rPr>
+          <w:rFonts w:ascii="Arial" w:eastAsia="Arial" w:hAnsi="Arial" w:cs="Arial"/>
+          <w:sz w:val="24"/>
+          <w:szCs w:val="24"/>
+        </w:rPr>
+        <w:t>wij krijgen</w:t>
+      </w:r>
+      <w:r>
+        <w:rPr>
+          <w:rFonts w:ascii="Arial" w:eastAsia="Arial" w:hAnsi="Arial" w:cs="Arial"/>
+          <w:sz w:val="24"/>
+          <w:szCs w:val="24"/>
+        </w:rPr>
+        <w:t xml:space="preserve"> bij deze stemsystemen</w:t>
+      </w:r>
+      <w:r>
+        <w:rPr>
+          <w:rFonts w:ascii="Arial" w:eastAsia="Arial" w:hAnsi="Arial" w:cs="Arial"/>
+          <w:sz w:val="24"/>
+          <w:szCs w:val="24"/>
+        </w:rPr>
+        <w:t>. Onze hoofdvraag is wat er bij stemsystemen gebeurt als wij strategische stemmers toepassen op meerdere stemrondes achterelkaar.</w:t>
+      </w:r>
+      <w:r>
+        <w:rPr>
+          <w:rFonts w:ascii="Arial" w:eastAsia="Arial" w:hAnsi="Arial" w:cs="Arial"/>
+          <w:sz w:val="24"/>
+          <w:szCs w:val="24"/>
+        </w:rPr>
+        <w:t xml:space="preserve"> Zo krijgen wij een duidelijk inzicht op de gevolgen van strategisch stemmen. </w:t>
+      </w:r>
+      <w:r>
+        <w:rPr>
+          <w:rFonts w:ascii="Arial" w:eastAsia="Arial" w:hAnsi="Arial" w:cs="Arial"/>
+          <w:sz w:val="24"/>
+          <w:szCs w:val="24"/>
+        </w:rPr>
+        <w:t xml:space="preserve"> </w:t>
+      </w:r>
+    </w:p>
+    <w:p>
+      <w:pPr>
+        <w:rPr>
+          <w:rFonts w:ascii="Arial" w:eastAsia="Arial" w:hAnsi="Arial" w:cs="Arial"/>
+          <w:sz w:val="28"/>
+          <w:szCs w:val="28"/>
+        </w:rPr>
+      </w:pPr>
+    </w:p>
+    <w:p>
+      <w:pPr>
+        <w:rPr>
+          <w:rFonts w:ascii="Arial" w:eastAsia="Arial" w:hAnsi="Arial" w:cs="Arial"/>
+          <w:sz w:val="24"/>
+          <w:szCs w:val="24"/>
+        </w:rPr>
+      </w:pPr>
+      <w:r>
+        <w:rPr>
+          <w:rFonts w:ascii="Arial" w:eastAsia="Arial" w:hAnsi="Arial" w:cs="Arial"/>
+          <w:sz w:val="24"/>
+          <w:szCs w:val="24"/>
+        </w:rPr>
+        <w:t>Onze hypothese</w:t>
+      </w:r>
+      <w:r>
+        <w:rPr>
+          <w:rFonts w:ascii="Arial" w:eastAsia="Arial" w:hAnsi="Arial" w:cs="Arial"/>
+          <w:sz w:val="24"/>
+          <w:szCs w:val="24"/>
+        </w:rPr>
+        <w:t>s</w:t>
+      </w:r>
+      <w:r>
+        <w:rPr>
+          <w:rFonts w:ascii="Arial" w:eastAsia="Arial" w:hAnsi="Arial" w:cs="Arial"/>
+          <w:sz w:val="24"/>
+          <w:szCs w:val="24"/>
+        </w:rPr>
+        <w:t xml:space="preserve"> voor de drie systemen:</w:t>
+      </w:r>
+      <w:r>
+        <w:rPr>
+          <w:rFonts w:ascii="Arial" w:eastAsia="Arial" w:hAnsi="Arial" w:cs="Arial"/>
+          <w:sz w:val="24"/>
+          <w:szCs w:val="24"/>
+        </w:rPr>
+        <w:br/>
+        <w:t>Bij plurality voting zal het zo zijn dat het uiteindelijk zal lijken op instant-runoff, echter zal het wel zo zijn dat er wel altijd stemmers zullen zijn voor de partij. Want de partij valt niet af en niet iedereen zal een strategisch stemmer zijn.</w:t>
+      </w:r>
+      <w:r>
+        <w:rPr>
+          <w:rFonts w:ascii="Arial" w:eastAsia="Arial" w:hAnsi="Arial" w:cs="Arial"/>
+          <w:sz w:val="24"/>
+          <w:szCs w:val="24"/>
+        </w:rPr>
+        <w:t xml:space="preserve"> Dit komt door de regels van Game Theory (bron: ncase)</w:t>
+      </w:r>
+      <w:r>
+        <w:rPr>
+          <w:rFonts w:ascii="Arial" w:eastAsia="Arial" w:hAnsi="Arial" w:cs="Arial"/>
+          <w:sz w:val="24"/>
+          <w:szCs w:val="24"/>
+        </w:rPr>
+        <w:br/>
+        <w:t xml:space="preserve">Bij instant-runoff gaan strategisch stemmers alles doen om hun partij aan de winst te halen. Als strategisch stemmers weten dat hun geliefde partij gaat winnen, en dat ie </w:t>
+      </w:r>
+      <w:r>
+        <w:rPr>
+          <w:rFonts w:ascii="Arial" w:eastAsia="Arial" w:hAnsi="Arial" w:cs="Arial"/>
+          <w:sz w:val="24"/>
+          <w:szCs w:val="24"/>
+        </w:rPr>
+        <w:lastRenderedPageBreak/>
+        <w:t>het uiteindelijk zal op moeten nemen tegen een partij die ze totaal niet fijn vinden, zullen ze uiteindelijk hun meest geliefde partij op plaats twee zetten, en degene die ze totaal niet willen altijd laatste zetten.</w:t>
+      </w:r>
+      <w:r>
+        <w:rPr>
+          <w:rFonts w:ascii="Arial" w:eastAsia="Arial" w:hAnsi="Arial" w:cs="Arial"/>
+          <w:sz w:val="24"/>
+          <w:szCs w:val="24"/>
+        </w:rPr>
+        <w:t xml:space="preserve"> Echter zal dit de zaak niet veel veranderen. Strategisch stemmers zullen hier </w:t>
+      </w:r>
+      <w:r>
+        <w:rPr>
+          <w:rFonts w:ascii="Arial" w:eastAsia="Arial" w:hAnsi="Arial" w:cs="Arial"/>
+          <w:sz w:val="24"/>
+          <w:szCs w:val="24"/>
+        </w:rPr>
+        <w:br/>
+        <w:t>Als laatst is er een andere strategie bij approval voting. De stemmer kan stemmen op zo veel mogelijk partijen naar eigen keuze. Wat de strategisch stemmer dan gaat doen is dat hij/zij maar voor een enkele zal stemmen, en eigenlijk zijn approval radius verkleint.</w:t>
+      </w:r>
+      <w:r>
+        <w:rPr>
+          <w:rFonts w:ascii="Arial" w:eastAsia="Arial" w:hAnsi="Arial" w:cs="Arial"/>
+          <w:sz w:val="24"/>
+          <w:szCs w:val="24"/>
+        </w:rPr>
+        <w:t xml:space="preserve"> </w:t>
+      </w:r>
+    </w:p>
+    <w:p>
+      <w:pPr>
+        <w:rPr>
+          <w:rFonts w:ascii="Arial" w:eastAsia="Arial" w:hAnsi="Arial" w:cs="Arial"/>
+          <w:sz w:val="24"/>
+          <w:szCs w:val="24"/>
+        </w:rPr>
+      </w:pPr>
+      <w:r>
+        <w:rPr>
+          <w:rFonts w:ascii="Arial" w:eastAsia="Arial" w:hAnsi="Arial" w:cs="Arial"/>
+          <w:b/>
+          <w:bCs/>
+          <w:sz w:val="24"/>
+          <w:szCs w:val="24"/>
+        </w:rPr>
+        <w:t xml:space="preserve">Kortgezegd </w:t>
+      </w:r>
+      <w:r>
+        <w:rPr>
+          <w:rFonts w:ascii="Arial" w:eastAsia="Arial" w:hAnsi="Arial" w:cs="Arial"/>
+          <w:sz w:val="24"/>
+          <w:szCs w:val="24"/>
+        </w:rPr>
+        <w:t>denken wij dat strategisch stemmen ervoor zorgt dat plurality voting op instant-runoff gaat lijken, approval voting op strategisch stemmen gaat lijken, en dat instant-runoff niet veel gaat veranderen. Dat is onze hypothese.</w:t>
+      </w:r>
+    </w:p>
+    <w:p>
+      <w:pPr>
+        <w:pStyle w:val="Kop1"/>
+        <w:numPr>
+          <w:ilvl w:val="0"/>
+          <w:numId w:val="17"/>
+        </w:numPr>
+      </w:pPr>
+      <w:r>
+        <w:t>Plan van Aanpak en toolkeuze</w:t>
+      </w:r>
+    </w:p>
+    <w:p>
+      <w:pPr>
+        <w:rPr>
+          <w:rFonts w:ascii="Arial" w:eastAsia="Arial" w:hAnsi="Arial" w:cs="Arial"/>
+          <w:sz w:val="28"/>
+          <w:szCs w:val="28"/>
+        </w:rPr>
+      </w:pPr>
+      <w:r>
+        <w:rPr>
+          <w:rFonts w:ascii="Arial" w:eastAsia="Arial" w:hAnsi="Arial" w:cs="Arial"/>
+          <w:sz w:val="24"/>
+          <w:szCs w:val="24"/>
+        </w:rPr>
+        <w:t>Voor deze vraag gaan we een electie simuleren met behulp van NetLogo, waar agents op een partij kunnen stemmen met verschillende stemsystemen. De simulatie kan dus agents keuzes laten maken en hun keuzes laten veranderen gebaseerd op uitkomsten</w:t>
+      </w:r>
+      <w:r>
+        <w:rPr>
+          <w:rFonts w:ascii="Arial" w:eastAsia="Arial" w:hAnsi="Arial" w:cs="Arial"/>
+          <w:sz w:val="24"/>
+          <w:szCs w:val="24"/>
+        </w:rPr>
+        <w:t xml:space="preserve"> van vorige electies.</w:t>
+      </w:r>
+    </w:p>
+    <w:p>
+      <w:pPr>
+        <w:rPr>
+          <w:rFonts w:ascii="Arial" w:eastAsia="Arial" w:hAnsi="Arial" w:cs="Arial"/>
+          <w:sz w:val="28"/>
+          <w:szCs w:val="28"/>
+        </w:rPr>
+      </w:pPr>
+      <w:r>
+        <w:rPr>
+          <w:rFonts w:ascii="Arial" w:eastAsia="Arial" w:hAnsi="Arial" w:cs="Arial"/>
+          <w:sz w:val="24"/>
+          <w:szCs w:val="24"/>
+        </w:rPr>
+        <w:t xml:space="preserve">De electies moeten dus kunnen worden opgeslagen. De opgeslagen uitkomsten van electies moeten gebruikt worden om effect te hebben op de keuzes of stemgedrag van agents. Elke keer wanneer een electie is voltooid krijgen de stemmers dus steeds meer informatie om hun keuzes te baseren. </w:t>
+      </w:r>
+    </w:p>
+    <w:p>
+      <w:pPr>
+        <w:rPr>
+          <w:rFonts w:ascii="Arial" w:eastAsia="Arial" w:hAnsi="Arial" w:cs="Arial"/>
+          <w:sz w:val="28"/>
+          <w:szCs w:val="28"/>
+        </w:rPr>
+      </w:pPr>
+      <w:r>
+        <w:rPr>
+          <w:rFonts w:ascii="Arial" w:eastAsia="Arial" w:hAnsi="Arial" w:cs="Arial"/>
+          <w:sz w:val="24"/>
+          <w:szCs w:val="24"/>
+        </w:rPr>
+        <w:t xml:space="preserve">Het stemgedrag </w:t>
+      </w:r>
+      <w:r>
+        <w:rPr>
+          <w:rFonts w:ascii="Arial" w:eastAsia="Arial" w:hAnsi="Arial" w:cs="Arial"/>
+          <w:sz w:val="24"/>
+          <w:szCs w:val="24"/>
+        </w:rPr>
+        <w:t xml:space="preserve">kan </w:t>
+      </w:r>
+      <w:r>
+        <w:rPr>
+          <w:rFonts w:ascii="Arial" w:eastAsia="Arial" w:hAnsi="Arial" w:cs="Arial"/>
+          <w:sz w:val="24"/>
+          <w:szCs w:val="24"/>
+        </w:rPr>
+        <w:t>worden gevisualiseerd en het stemsysteem kan ook via een GUI worden aangepast. Er zullen dus sliders komen die variab</w:t>
+      </w:r>
+      <w:r>
+        <w:rPr>
+          <w:rFonts w:ascii="Arial" w:eastAsia="Arial" w:hAnsi="Arial" w:cs="Arial"/>
+          <w:sz w:val="24"/>
+          <w:szCs w:val="24"/>
+        </w:rPr>
+        <w:t>e</w:t>
+      </w:r>
+      <w:r>
+        <w:rPr>
+          <w:rFonts w:ascii="Arial" w:eastAsia="Arial" w:hAnsi="Arial" w:cs="Arial"/>
+          <w:sz w:val="24"/>
+          <w:szCs w:val="24"/>
+        </w:rPr>
+        <w:t>len kunnen aanpassen</w:t>
+      </w:r>
+      <w:r>
+        <w:rPr>
+          <w:rFonts w:ascii="Arial" w:eastAsia="Arial" w:hAnsi="Arial" w:cs="Arial"/>
+          <w:sz w:val="24"/>
+          <w:szCs w:val="24"/>
+        </w:rPr>
+        <w:t>.</w:t>
+      </w:r>
+      <w:r>
+        <w:rPr>
+          <w:rFonts w:ascii="Arial" w:eastAsia="Arial" w:hAnsi="Arial" w:cs="Arial"/>
+          <w:sz w:val="24"/>
+          <w:szCs w:val="24"/>
+        </w:rPr>
+        <w:t xml:space="preserve"> </w:t>
+      </w:r>
+      <w:r>
+        <w:rPr>
+          <w:rFonts w:ascii="Arial" w:eastAsia="Arial" w:hAnsi="Arial" w:cs="Arial"/>
+          <w:sz w:val="24"/>
+          <w:szCs w:val="24"/>
+        </w:rPr>
+        <w:t>Bijvoorbeeld kan er gekozen worden</w:t>
+      </w:r>
+      <w:r>
+        <w:rPr>
+          <w:rFonts w:ascii="Arial" w:eastAsia="Arial" w:hAnsi="Arial" w:cs="Arial"/>
+          <w:sz w:val="24"/>
+          <w:szCs w:val="24"/>
+        </w:rPr>
+        <w:t xml:space="preserve"> hoeveel mensen strategisch stemmen en hoeveel partijen er zijn om op te stemmen. Ook kan je via de GUI het stemsysteem aanpassen om in te zien hoe dat effect heeft op de electies.</w:t>
+      </w:r>
+    </w:p>
+    <w:p>
+      <w:pPr>
+        <w:rPr>
+          <w:rFonts w:ascii="Arial" w:eastAsia="Arial" w:hAnsi="Arial" w:cs="Arial"/>
+          <w:sz w:val="24"/>
+          <w:szCs w:val="24"/>
+        </w:rPr>
+      </w:pPr>
+      <w:r>
+        <w:rPr>
+          <w:rFonts w:ascii="Arial" w:eastAsia="Arial" w:hAnsi="Arial" w:cs="Arial"/>
+          <w:sz w:val="24"/>
+          <w:szCs w:val="24"/>
+        </w:rPr>
+        <w:t xml:space="preserve">Eerst zullen we kijken naar de werkelijkheid, om te </w:t>
+      </w:r>
+      <w:r>
+        <w:rPr>
+          <w:rFonts w:ascii="Arial" w:eastAsia="Arial" w:hAnsi="Arial" w:cs="Arial"/>
+          <w:sz w:val="24"/>
+          <w:szCs w:val="24"/>
+        </w:rPr>
+        <w:t>be</w:t>
+      </w:r>
+      <w:r>
+        <w:rPr>
+          <w:rFonts w:ascii="Arial" w:eastAsia="Arial" w:hAnsi="Arial" w:cs="Arial"/>
+          <w:sz w:val="24"/>
+          <w:szCs w:val="24"/>
+        </w:rPr>
+        <w:t>studeren welke uitkomsten ook echt gebeuren bij verschillende stemsystemen, maar vooral ook om te leren waarom zulke uitkomsten gebeuren. Wat de achterliggende gedachtes zijn van strategisch stemmen en hoe het zich voort</w:t>
+      </w:r>
+      <w:r>
+        <w:rPr>
+          <w:rFonts w:ascii="Arial" w:eastAsia="Arial" w:hAnsi="Arial" w:cs="Arial"/>
+          <w:sz w:val="24"/>
+          <w:szCs w:val="24"/>
+        </w:rPr>
+        <w:t>komt</w:t>
+      </w:r>
+      <w:r>
+        <w:rPr>
+          <w:rFonts w:ascii="Arial" w:eastAsia="Arial" w:hAnsi="Arial" w:cs="Arial"/>
+          <w:sz w:val="24"/>
+          <w:szCs w:val="24"/>
+        </w:rPr>
+        <w:t xml:space="preserve">. Welke voor- en nadelen komen voort uit verschillende stemsystemen en waarom deze aspecten voortkomen. </w:t>
+      </w:r>
+    </w:p>
+    <w:p>
+      <w:pPr>
+        <w:rPr>
+          <w:rFonts w:ascii="Arial" w:eastAsia="Arial" w:hAnsi="Arial" w:cs="Arial"/>
+          <w:sz w:val="24"/>
+          <w:szCs w:val="24"/>
+        </w:rPr>
+      </w:pPr>
+      <w:r>
+        <w:rPr>
+          <w:rFonts w:ascii="Arial" w:eastAsia="Arial" w:hAnsi="Arial" w:cs="Arial"/>
+          <w:sz w:val="24"/>
+          <w:szCs w:val="24"/>
+        </w:rPr>
+        <w:t>Na het studeren en leren wat er te weten valt over electies en stemsystemen zullen we onze nieuwe kennis implementeren in een simulatie. We zullen de denkgedachtes van echte electies overbrengen. Eerst maken we een environment voor agents om in te kunnen stemmen, daarna zullen we de logica van stemgedrag implementeren gebaseerd op wat we dan weten.</w:t>
+      </w:r>
+    </w:p>
+    <w:p>
+      <w:pPr>
+        <w:rPr>
+          <w:rFonts w:ascii="Arial" w:eastAsia="Arial" w:hAnsi="Arial" w:cs="Arial"/>
+          <w:sz w:val="24"/>
+          <w:szCs w:val="24"/>
+        </w:rPr>
+      </w:pPr>
+    </w:p>
+    <w:p>
+      <w:pPr>
+        <w:rPr>
+          <w:rFonts w:ascii="Arial" w:eastAsia="Arial" w:hAnsi="Arial" w:cs="Arial"/>
+          <w:sz w:val="24"/>
+          <w:szCs w:val="24"/>
+        </w:rPr>
+      </w:pPr>
+    </w:p>
+    <w:p>
+      <w:pPr>
+        <w:rPr>
+          <w:rFonts w:ascii="Arial" w:eastAsia="Arial" w:hAnsi="Arial" w:cs="Arial"/>
+          <w:sz w:val="24"/>
+          <w:szCs w:val="24"/>
+        </w:rPr>
+      </w:pPr>
+    </w:p>
+    <w:p>
+      <w:pPr>
+        <w:rPr>
+          <w:rFonts w:ascii="Arial" w:eastAsia="Arial" w:hAnsi="Arial" w:cs="Arial"/>
+          <w:sz w:val="24"/>
+          <w:szCs w:val="24"/>
+        </w:rPr>
+      </w:pPr>
+    </w:p>
+    <w:p>
+      <w:pPr>
+        <w:rPr>
+          <w:rFonts w:ascii="Arial" w:eastAsia="Arial" w:hAnsi="Arial" w:cs="Arial"/>
+          <w:sz w:val="28"/>
+          <w:szCs w:val="28"/>
+        </w:rPr>
+      </w:pPr>
+      <w:r>
+        <w:rPr>
+          <w:rFonts w:ascii="Arial" w:eastAsia="Arial" w:hAnsi="Arial" w:cs="Arial"/>
+          <w:sz w:val="24"/>
+          <w:szCs w:val="24"/>
+        </w:rPr>
+        <w:lastRenderedPageBreak/>
+        <w:t>We hebben gekozen voor NetLogo omdat het simpel te gebruiken i</w:t>
+      </w:r>
+      <w:r>
+        <w:rPr>
+          <w:rFonts w:ascii="Arial" w:eastAsia="Arial" w:hAnsi="Arial" w:cs="Arial"/>
+          <w:sz w:val="24"/>
+          <w:szCs w:val="24"/>
+        </w:rPr>
+        <w:t xml:space="preserve">s. Netlogo </w:t>
+      </w:r>
+      <w:r>
+        <w:rPr>
+          <w:rFonts w:ascii="Arial" w:eastAsia="Arial" w:hAnsi="Arial" w:cs="Arial"/>
+          <w:sz w:val="24"/>
+          <w:szCs w:val="24"/>
+        </w:rPr>
+        <w:t>bevat de benodigde tools die goed te gebruiken is voor een simpele simulatie zoals deze. NetLogo is erg gebruiksvriendelijk met dit soort projecten omdat het gemaakt is om complexe agents</w:t>
+      </w:r>
+      <w:r>
+        <w:rPr>
+          <w:rFonts w:ascii="Arial" w:eastAsia="Arial" w:hAnsi="Arial" w:cs="Arial"/>
+          <w:sz w:val="24"/>
+          <w:szCs w:val="24"/>
+        </w:rPr>
+        <w:t>-</w:t>
+      </w:r>
+      <w:r>
+        <w:rPr>
+          <w:rFonts w:ascii="Arial" w:eastAsia="Arial" w:hAnsi="Arial" w:cs="Arial"/>
+          <w:sz w:val="24"/>
+          <w:szCs w:val="24"/>
+        </w:rPr>
+        <w:t>based simulaties simpel in elkaar te zetten waardoor er vooral gefocust kan worden op de werking en logica van de simulatie zelf.</w:t>
+      </w:r>
+    </w:p>
+    <w:p>
+      <w:pPr>
+        <w:pStyle w:val="Kop1"/>
+        <w:numPr>
+          <w:ilvl w:val="0"/>
+          <w:numId w:val="17"/>
+        </w:numPr>
+      </w:pPr>
+      <w:r>
+        <w:t>Design van het experiment</w:t>
+      </w:r>
+    </w:p>
+    <w:p>
+      <w:pPr>
+        <w:rPr>
+          <w:sz w:val="24"/>
+          <w:szCs w:val="24"/>
+        </w:rPr>
+      </w:pPr>
+      <w:r>
+        <w:rPr>
+          <w:rFonts w:ascii="Arial" w:hAnsi="Arial" w:cs="Arial"/>
+          <w:sz w:val="24"/>
+          <w:szCs w:val="24"/>
+        </w:rPr>
+        <w:t>We gaan in onze simu</w:t>
+      </w:r>
+      <w:r>
+        <w:rPr>
+          <w:rFonts w:ascii="Arial" w:hAnsi="Arial" w:cs="Arial"/>
+          <w:sz w:val="24"/>
+          <w:szCs w:val="24"/>
+        </w:rPr>
+        <w:t xml:space="preserve">latie kijken hoe de stemmers evolueren en hoe het er later uitziet. </w:t>
+      </w:r>
+      <w:r>
+        <w:rPr>
+          <w:rFonts w:ascii="Arial" w:hAnsi="Arial" w:cs="Arial"/>
+          <w:sz w:val="24"/>
+          <w:szCs w:val="24"/>
+        </w:rPr>
+        <w:t xml:space="preserve">De simulatie is een visuele interface met stemmers(klein) en partijen(groot). </w:t>
+      </w:r>
+      <w:r>
+        <w:rPr>
+          <w:rFonts w:ascii="Arial" w:hAnsi="Arial" w:cs="Arial"/>
+          <w:sz w:val="24"/>
+          <w:szCs w:val="24"/>
+        </w:rPr>
+        <w:t>Dit doen we door middel van de agents, in dit geval de stemmers. De agents gedragen zich op een aantal manieren. Bij plurality voting stemmen de stemmers in de eerste plaats op hun dichtstbijzijnde partij. Bij instant-runoff doen ze dit in de eerste ronde ook, maar wordt uiteindelijk gekeken naar de top 2 partijen. En bij approval voting stemmen ze op alle partijen die binnen een bepaalde marge van hun af zitten.</w:t>
+      </w:r>
+      <w:r>
+        <w:rPr>
+          <w:rFonts w:ascii="Arial" w:hAnsi="Arial" w:cs="Arial"/>
+          <w:sz w:val="24"/>
+          <w:szCs w:val="24"/>
+        </w:rPr>
+        <w:t xml:space="preserve"> </w:t>
+      </w:r>
+      <w:r>
+        <w:rPr>
+          <w:rFonts w:ascii="Arial" w:hAnsi="Arial" w:cs="Arial"/>
+          <w:sz w:val="24"/>
+          <w:szCs w:val="24"/>
+        </w:rPr>
+        <w:br/>
+      </w:r>
+      <w:r>
+        <w:rPr>
+          <w:rFonts w:ascii="Arial" w:hAnsi="Arial" w:cs="Arial"/>
+          <w:sz w:val="24"/>
+          <w:szCs w:val="24"/>
+        </w:rPr>
+        <w:t>Daarnaast zijn er ook de strategisch stemmers, die reageren op wat er de vorige keer gedaan wordt. Hiervoor wordt vooral gelet op hoeveel stemmen elke partij had in de vorige electie.</w:t>
+      </w:r>
+      <w:r>
+        <w:rPr>
+          <w:rFonts w:ascii="Arial" w:hAnsi="Arial" w:cs="Arial"/>
+          <w:sz w:val="24"/>
+          <w:szCs w:val="24"/>
+        </w:rPr>
+        <w:t xml:space="preserve"> </w:t>
+      </w:r>
+      <w:r>
+        <w:rPr>
+          <w:rFonts w:ascii="Arial" w:hAnsi="Arial" w:cs="Arial"/>
+          <w:sz w:val="24"/>
+          <w:szCs w:val="24"/>
+        </w:rPr>
+        <w:br/>
+        <w:t xml:space="preserve">In elke stemronde wordt willekeurig 30% strategisch stemmer gemaakt, ten eerste omdat het een duidelijk beeld geeft en ten tweede omdat het dan geen 1000 verkiezingen vereist voordat er echt duidelijkheid is, dat is namelijk ook niet realistisch. </w:t>
+      </w:r>
+    </w:p>
+    <w:p>
+      <w:pPr>
+        <w:rPr>
+          <w:rFonts w:ascii="Arial" w:eastAsia="Arial" w:hAnsi="Arial" w:cs="Arial"/>
+          <w:sz w:val="24"/>
+          <w:szCs w:val="24"/>
+        </w:rPr>
+      </w:pPr>
+    </w:p>
+    <w:p>
+      <w:pPr>
+        <w:pStyle w:val="Lijstalinea"/>
+        <w:numPr>
+          <w:ilvl w:val="0"/>
+          <w:numId w:val="17"/>
+        </w:numPr>
+        <w:rPr>
+          <w:rFonts w:eastAsiaTheme="minorEastAsia"/>
+          <w:sz w:val="24"/>
+          <w:szCs w:val="24"/>
+        </w:rPr>
+      </w:pPr>
+      <w:r>
+        <w:rPr>
+          <w:rFonts w:ascii="Arial" w:eastAsia="Arial" w:hAnsi="Arial" w:cs="Arial"/>
+          <w:sz w:val="24"/>
+          <w:szCs w:val="24"/>
+        </w:rPr>
+        <w:t>Resultaten van het experiment</w:t>
+      </w:r>
+    </w:p>
+    <w:p>
+      <w:pPr>
+        <w:pStyle w:val="Lijstalinea"/>
+        <w:numPr>
+          <w:ilvl w:val="0"/>
+          <w:numId w:val="15"/>
+        </w:numPr>
+        <w:rPr>
+          <w:rFonts w:eastAsiaTheme="minorEastAsia"/>
+          <w:sz w:val="24"/>
+          <w:szCs w:val="24"/>
+        </w:rPr>
+      </w:pPr>
+      <w:r>
+        <w:rPr>
+          <w:rFonts w:ascii="Arial" w:eastAsia="Arial" w:hAnsi="Arial" w:cs="Arial"/>
+          <w:sz w:val="24"/>
+          <w:szCs w:val="24"/>
+        </w:rPr>
+        <w:t>Wat zijn de stat</w:t>
+      </w:r>
+      <w:r>
+        <w:rPr>
+          <w:rFonts w:ascii="Arial" w:eastAsia="Arial" w:hAnsi="Arial" w:cs="Arial"/>
+          <w:sz w:val="24"/>
+          <w:szCs w:val="24"/>
+        </w:rPr>
+        <w:t>i</w:t>
+      </w:r>
+      <w:r>
+        <w:rPr>
+          <w:rFonts w:ascii="Arial" w:eastAsia="Arial" w:hAnsi="Arial" w:cs="Arial"/>
+          <w:sz w:val="24"/>
+          <w:szCs w:val="24"/>
+        </w:rPr>
+        <w:t>stieken?</w:t>
+      </w:r>
+    </w:p>
+    <w:p>
+      <w:pPr>
+        <w:pStyle w:val="Lijstalinea"/>
+        <w:numPr>
+          <w:ilvl w:val="0"/>
+          <w:numId w:val="15"/>
+        </w:numPr>
+        <w:rPr>
+          <w:sz w:val="24"/>
+          <w:szCs w:val="24"/>
+        </w:rPr>
+      </w:pPr>
+      <w:r>
+        <w:rPr>
+          <w:rFonts w:ascii="Arial" w:eastAsia="Arial" w:hAnsi="Arial" w:cs="Arial"/>
+          <w:sz w:val="24"/>
+          <w:szCs w:val="24"/>
+        </w:rPr>
+        <w:t>Graph</w:t>
+      </w:r>
+    </w:p>
+    <w:p>
+      <w:pPr>
+        <w:pStyle w:val="Lijstalinea"/>
+        <w:numPr>
+          <w:ilvl w:val="0"/>
+          <w:numId w:val="15"/>
+        </w:numPr>
+        <w:rPr>
+          <w:sz w:val="24"/>
+          <w:szCs w:val="24"/>
+        </w:rPr>
+      </w:pPr>
+      <w:r>
+        <w:rPr>
+          <w:rFonts w:ascii="Arial" w:eastAsia="Arial" w:hAnsi="Arial" w:cs="Arial"/>
+          <w:sz w:val="24"/>
+          <w:szCs w:val="24"/>
+        </w:rPr>
+        <w:t>Z-toets</w:t>
+      </w:r>
+    </w:p>
+    <w:p>
+      <w:pPr>
+        <w:rPr>
+          <w:rFonts w:ascii="Arial" w:eastAsia="Arial" w:hAnsi="Arial" w:cs="Arial"/>
+          <w:sz w:val="24"/>
+          <w:szCs w:val="24"/>
+        </w:rPr>
+      </w:pPr>
+    </w:p>
+    <w:p>
+      <w:pPr>
+        <w:pStyle w:val="Lijstalinea"/>
+        <w:numPr>
+          <w:ilvl w:val="0"/>
+          <w:numId w:val="17"/>
+        </w:numPr>
+        <w:rPr>
+          <w:rFonts w:eastAsiaTheme="minorEastAsia"/>
+          <w:sz w:val="24"/>
+          <w:szCs w:val="24"/>
+        </w:rPr>
+      </w:pPr>
+      <w:r>
+        <w:rPr>
+          <w:rFonts w:ascii="Arial" w:eastAsia="Arial" w:hAnsi="Arial" w:cs="Arial"/>
+          <w:sz w:val="24"/>
+          <w:szCs w:val="24"/>
+        </w:rPr>
+        <w:t>Conclusie</w:t>
+      </w:r>
+    </w:p>
+    <w:p>
+      <w:pPr>
+        <w:pStyle w:val="Lijstalinea"/>
+        <w:numPr>
+          <w:ilvl w:val="0"/>
+          <w:numId w:val="14"/>
+        </w:numPr>
+        <w:rPr>
+          <w:rFonts w:eastAsiaTheme="minorEastAsia"/>
+          <w:sz w:val="24"/>
+          <w:szCs w:val="24"/>
+        </w:rPr>
+      </w:pPr>
+      <w:r>
+        <w:rPr>
+          <w:rFonts w:ascii="Arial" w:eastAsia="Arial" w:hAnsi="Arial" w:cs="Arial"/>
+          <w:sz w:val="24"/>
+          <w:szCs w:val="24"/>
+        </w:rPr>
+        <w:t>Welke conclusie kunnen we trekken met deze resultaten?</w:t>
+      </w:r>
+    </w:p>
+    <w:p>
+      <w:pPr>
+        <w:pStyle w:val="Lijstalinea"/>
+        <w:numPr>
+          <w:ilvl w:val="0"/>
+          <w:numId w:val="14"/>
+        </w:numPr>
+        <w:rPr>
+          <w:sz w:val="24"/>
+          <w:szCs w:val="24"/>
+        </w:rPr>
+      </w:pPr>
+      <w:r>
+        <w:rPr>
+          <w:rFonts w:ascii="Arial" w:eastAsia="Arial" w:hAnsi="Arial" w:cs="Arial"/>
+          <w:sz w:val="24"/>
+          <w:szCs w:val="24"/>
+        </w:rPr>
+        <w:t>Antwoord onderzoeksvraag / hypothese</w:t>
+      </w:r>
+    </w:p>
+    <w:p>
+      <w:pPr>
+        <w:rPr>
+          <w:rFonts w:ascii="Arial" w:eastAsia="Arial" w:hAnsi="Arial" w:cs="Arial"/>
+          <w:sz w:val="24"/>
+          <w:szCs w:val="24"/>
+        </w:rPr>
+      </w:pPr>
+    </w:p>
+    <w:p>
+      <w:pPr>
+        <w:pStyle w:val="Lijstalinea"/>
+        <w:numPr>
+          <w:ilvl w:val="0"/>
+          <w:numId w:val="17"/>
+        </w:numPr>
+        <w:rPr>
+          <w:sz w:val="24"/>
+          <w:szCs w:val="24"/>
+        </w:rPr>
+      </w:pPr>
+      <w:r>
+        <w:rPr>
+          <w:rFonts w:ascii="Arial" w:eastAsia="Arial" w:hAnsi="Arial" w:cs="Arial"/>
+          <w:sz w:val="24"/>
+          <w:szCs w:val="24"/>
+        </w:rPr>
+        <w:t xml:space="preserve">Discussie </w:t>
+      </w:r>
+    </w:p>
+    <w:p>
+      <w:pPr>
+        <w:pStyle w:val="Lijstalinea"/>
+        <w:numPr>
+          <w:ilvl w:val="0"/>
+          <w:numId w:val="13"/>
+        </w:numPr>
+        <w:rPr>
+          <w:rFonts w:eastAsiaTheme="minorEastAsia"/>
+          <w:sz w:val="24"/>
+          <w:szCs w:val="24"/>
+        </w:rPr>
+      </w:pPr>
+      <w:r>
+        <w:rPr>
+          <w:rFonts w:ascii="Arial" w:eastAsia="Arial" w:hAnsi="Arial" w:cs="Arial"/>
+          <w:sz w:val="24"/>
+          <w:szCs w:val="24"/>
+        </w:rPr>
+        <w:t>Discuseer de conclusie</w:t>
+      </w:r>
+    </w:p>
+    <w:p>
+      <w:pPr>
+        <w:pStyle w:val="Lijstalinea"/>
+        <w:numPr>
+          <w:ilvl w:val="0"/>
+          <w:numId w:val="13"/>
+        </w:numPr>
+        <w:rPr>
+          <w:sz w:val="24"/>
+          <w:szCs w:val="24"/>
+        </w:rPr>
+      </w:pPr>
+      <w:r>
+        <w:rPr>
+          <w:rFonts w:ascii="Arial" w:eastAsia="Arial" w:hAnsi="Arial" w:cs="Arial"/>
+          <w:sz w:val="24"/>
+          <w:szCs w:val="24"/>
+        </w:rPr>
+        <w:t>Was alles verwacht?</w:t>
+      </w:r>
+    </w:p>
+    <w:p>
+      <w:pPr>
+        <w:pStyle w:val="Lijstalinea"/>
+        <w:numPr>
+          <w:ilvl w:val="0"/>
+          <w:numId w:val="13"/>
+        </w:numPr>
+        <w:rPr>
+          <w:sz w:val="24"/>
+          <w:szCs w:val="24"/>
+        </w:rPr>
+      </w:pPr>
+      <w:r>
+        <w:rPr>
+          <w:rFonts w:ascii="Arial" w:eastAsia="Arial" w:hAnsi="Arial" w:cs="Arial"/>
+          <w:sz w:val="24"/>
+          <w:szCs w:val="24"/>
+        </w:rPr>
+        <w:t>Hoe ging het experiment?</w:t>
+      </w:r>
+    </w:p>
+    <w:p>
+      <w:pPr>
+        <w:pStyle w:val="Lijstalinea"/>
+        <w:numPr>
+          <w:ilvl w:val="0"/>
+          <w:numId w:val="13"/>
+        </w:numPr>
+        <w:rPr>
+          <w:sz w:val="24"/>
+          <w:szCs w:val="24"/>
+        </w:rPr>
+      </w:pPr>
+      <w:r>
+        <w:rPr>
+          <w:rFonts w:ascii="Arial" w:eastAsia="Arial" w:hAnsi="Arial" w:cs="Arial"/>
+          <w:sz w:val="24"/>
+          <w:szCs w:val="24"/>
+        </w:rPr>
+        <w:t>Wat kunnen we met de resultaten/conclusie?</w:t>
+      </w:r>
+    </w:p>
+    <w:p>
+      <w:pPr>
+        <w:rPr>
+          <w:rFonts w:ascii="Arial" w:eastAsia="Arial" w:hAnsi="Arial" w:cs="Arial"/>
+          <w:sz w:val="24"/>
+          <w:szCs w:val="24"/>
+        </w:rPr>
+      </w:pPr>
+    </w:p>
+    <w:p>
+      <w:pPr>
+        <w:pStyle w:val="Lijstalinea"/>
+        <w:numPr>
+          <w:ilvl w:val="0"/>
+          <w:numId w:val="17"/>
+        </w:numPr>
+        <w:rPr>
+          <w:rFonts w:eastAsiaTheme="minorEastAsia"/>
+          <w:sz w:val="24"/>
+          <w:szCs w:val="24"/>
+        </w:rPr>
+      </w:pPr>
+      <w:r>
+        <w:rPr>
+          <w:rFonts w:ascii="Arial" w:eastAsia="Arial" w:hAnsi="Arial" w:cs="Arial"/>
+          <w:sz w:val="24"/>
+          <w:szCs w:val="24"/>
+        </w:rPr>
+        <w:t>Referenties</w:t>
+      </w:r>
     </w:p>
     <w:p>
       <w:pPr>
@@ -1153,7 +2026,7 @@
           <w:szCs w:val="24"/>
         </w:rPr>
       </w:pPr>
-      <w:hyperlink r:id="rId12" w:anchor="Strategic_voting">
+      <w:hyperlink r:id="rId9" w:anchor="Strategic_voting">
         <w:r>
           <w:rPr>
             <w:rStyle w:val="Hyperlink"/>
@@ -1178,7 +2051,7 @@
           <w:szCs w:val="24"/>
         </w:rPr>
       </w:pPr>
-      <w:hyperlink r:id="rId13">
+      <w:hyperlink r:id="rId10">
         <w:r>
           <w:rPr>
             <w:rStyle w:val="Hyperlink"/>
@@ -1198,12 +2071,15 @@
           <w:numId w:val="19"/>
         </w:numPr>
         <w:rPr>
-          <w:rFonts w:ascii="Arial" w:eastAsia="Arial" w:hAnsi="Arial" w:cs="Arial"/>
-          <w:sz w:val="24"/>
-          <w:szCs w:val="24"/>
-        </w:rPr>
-      </w:pPr>
-      <w:hyperlink r:id="rId14">
+          <w:rStyle w:val="Hyperlink"/>
+          <w:rFonts w:ascii="Arial" w:eastAsia="Arial" w:hAnsi="Arial" w:cs="Arial"/>
+          <w:color w:val="auto"/>
+          <w:sz w:val="24"/>
+          <w:szCs w:val="24"/>
+          <w:u w:val="none"/>
+        </w:rPr>
+      </w:pPr>
+      <w:hyperlink r:id="rId11">
         <w:r>
           <w:rPr>
             <w:rStyle w:val="Hyperlink"/>
@@ -1217,1100 +2093,69 @@
     </w:p>
     <w:p>
       <w:pPr>
-        <w:rPr>
-          <w:rFonts w:ascii="Arial" w:eastAsia="Arial" w:hAnsi="Arial" w:cs="Arial"/>
-          <w:sz w:val="24"/>
-          <w:szCs w:val="24"/>
-        </w:rPr>
-      </w:pPr>
-    </w:p>
-    <w:p>
-      <w:pPr>
-        <w:rPr>
-          <w:rFonts w:ascii="Arial" w:eastAsia="Arial" w:hAnsi="Arial" w:cs="Arial"/>
-          <w:sz w:val="24"/>
-          <w:szCs w:val="24"/>
-        </w:rPr>
-      </w:pPr>
-    </w:p>
-    <w:p>
-      <w:pPr>
-        <w:pStyle w:val="Kop1"/>
-        <w:numPr>
-          <w:ilvl w:val="0"/>
-          <w:numId w:val="17"/>
-        </w:numPr>
-      </w:pPr>
-      <w:r>
-        <w:t>Onderzoeksvraag en hypothese</w:t>
-      </w:r>
-    </w:p>
-    <w:p>
-      <w:pPr>
-        <w:rPr>
-          <w:rFonts w:ascii="Arial" w:eastAsia="Arial" w:hAnsi="Arial" w:cs="Arial"/>
-          <w:sz w:val="28"/>
-          <w:szCs w:val="28"/>
-        </w:rPr>
-      </w:pPr>
-      <w:r>
-        <w:rPr>
-          <w:rFonts w:ascii="Arial" w:eastAsia="Arial" w:hAnsi="Arial" w:cs="Arial"/>
-          <w:sz w:val="24"/>
-          <w:szCs w:val="24"/>
-        </w:rPr>
-        <w:t>In dit onderzoek bekijken we wat het effect</w:t>
-      </w:r>
-      <w:r>
-        <w:rPr>
-          <w:rFonts w:ascii="Arial" w:eastAsia="Arial" w:hAnsi="Arial" w:cs="Arial"/>
-          <w:sz w:val="24"/>
-          <w:szCs w:val="24"/>
-        </w:rPr>
-        <w:t xml:space="preserve"> van de strategische stemmer bij </w:t>
-      </w:r>
-      <w:r>
-        <w:rPr>
-          <w:rFonts w:ascii="Arial" w:eastAsia="Arial" w:hAnsi="Arial" w:cs="Arial"/>
-          <w:sz w:val="24"/>
-          <w:szCs w:val="24"/>
-        </w:rPr>
-        <w:t>verschillende stemsystemen</w:t>
-      </w:r>
-      <w:r>
-        <w:rPr>
-          <w:rFonts w:ascii="Arial" w:eastAsia="Arial" w:hAnsi="Arial" w:cs="Arial"/>
-          <w:sz w:val="24"/>
-          <w:szCs w:val="24"/>
-        </w:rPr>
-        <w:t>, en w</w:t>
-      </w:r>
-      <w:r>
-        <w:rPr>
-          <w:rFonts w:ascii="Arial" w:eastAsia="Arial" w:hAnsi="Arial" w:cs="Arial"/>
-          <w:sz w:val="24"/>
-          <w:szCs w:val="24"/>
-        </w:rPr>
-        <w:t xml:space="preserve">elke veranderingen in uitkomsten </w:t>
-      </w:r>
-      <w:r>
-        <w:rPr>
-          <w:rFonts w:ascii="Arial" w:eastAsia="Arial" w:hAnsi="Arial" w:cs="Arial"/>
-          <w:sz w:val="24"/>
-          <w:szCs w:val="24"/>
-        </w:rPr>
-        <w:t>wij krijgen</w:t>
-      </w:r>
-      <w:r>
-        <w:rPr>
-          <w:rFonts w:ascii="Arial" w:eastAsia="Arial" w:hAnsi="Arial" w:cs="Arial"/>
-          <w:sz w:val="24"/>
-          <w:szCs w:val="24"/>
-        </w:rPr>
-        <w:t xml:space="preserve"> bij deze stemsystemen</w:t>
-      </w:r>
-      <w:r>
-        <w:rPr>
-          <w:rFonts w:ascii="Arial" w:eastAsia="Arial" w:hAnsi="Arial" w:cs="Arial"/>
-          <w:sz w:val="24"/>
-          <w:szCs w:val="24"/>
-        </w:rPr>
-        <w:t>.</w:t>
-      </w:r>
-      <w:r>
-        <w:rPr>
-          <w:rFonts w:ascii="Arial" w:eastAsia="Arial" w:hAnsi="Arial" w:cs="Arial"/>
-          <w:sz w:val="24"/>
-          <w:szCs w:val="24"/>
-        </w:rPr>
-        <w:t xml:space="preserve"> We zullen</w:t>
-      </w:r>
-      <w:r>
-        <w:rPr>
-          <w:rFonts w:ascii="Arial" w:eastAsia="Arial" w:hAnsi="Arial" w:cs="Arial"/>
-          <w:sz w:val="24"/>
-          <w:szCs w:val="24"/>
-        </w:rPr>
-        <w:t xml:space="preserve"> uiteindelijk moeten kunnen</w:t>
-      </w:r>
-      <w:r>
-        <w:rPr>
-          <w:rFonts w:ascii="Arial" w:eastAsia="Arial" w:hAnsi="Arial" w:cs="Arial"/>
-          <w:sz w:val="24"/>
-          <w:szCs w:val="24"/>
-        </w:rPr>
-        <w:t xml:space="preserve"> zien of er verschillende stemstrategieën uit de stemmers komen. </w:t>
-      </w:r>
-      <w:r>
-        <w:rPr>
-          <w:rFonts w:ascii="Arial" w:eastAsia="Arial" w:hAnsi="Arial" w:cs="Arial"/>
-          <w:sz w:val="24"/>
-          <w:szCs w:val="24"/>
-        </w:rPr>
-        <w:t>Informatie over de stemsystemen wordt gegeven in paragraaf 4.</w:t>
-      </w:r>
-    </w:p>
-    <w:p>
-      <w:pPr>
-        <w:rPr>
-          <w:rFonts w:ascii="Arial" w:eastAsia="Arial" w:hAnsi="Arial" w:cs="Arial"/>
-          <w:sz w:val="24"/>
-          <w:szCs w:val="24"/>
-        </w:rPr>
-      </w:pPr>
-      <w:r>
-        <w:rPr>
-          <w:rFonts w:ascii="Arial" w:eastAsia="Arial" w:hAnsi="Arial" w:cs="Arial"/>
-          <w:sz w:val="24"/>
-          <w:szCs w:val="24"/>
-        </w:rPr>
-        <w:lastRenderedPageBreak/>
-        <w:t>Onze hypothese voor de drie systemen:</w:t>
-      </w:r>
-      <w:r>
-        <w:rPr>
-          <w:rFonts w:ascii="Arial" w:eastAsia="Arial" w:hAnsi="Arial" w:cs="Arial"/>
-          <w:sz w:val="24"/>
-          <w:szCs w:val="24"/>
-        </w:rPr>
-        <w:br/>
-        <w:t>Bij plurality voting zal het zo zijn dat het uiteindelijk zal lijken op instant-</w:t>
-      </w:r>
-      <w:proofErr w:type="spellStart"/>
-      <w:r>
-        <w:rPr>
-          <w:rFonts w:ascii="Arial" w:eastAsia="Arial" w:hAnsi="Arial" w:cs="Arial"/>
-          <w:sz w:val="24"/>
-          <w:szCs w:val="24"/>
-        </w:rPr>
-        <w:t>runoff</w:t>
-      </w:r>
-      <w:proofErr w:type="spellEnd"/>
-      <w:r>
-        <w:rPr>
-          <w:rFonts w:ascii="Arial" w:eastAsia="Arial" w:hAnsi="Arial" w:cs="Arial"/>
-          <w:sz w:val="24"/>
-          <w:szCs w:val="24"/>
-        </w:rPr>
-        <w:t>, echter zal het wel zo zijn dat er wel altijd stemmers zullen zijn voor de partij. Want de partij valt niet af en niet iedereen zal een strategisch stemmer zijn.</w:t>
-      </w:r>
-      <w:r>
-        <w:rPr>
-          <w:rFonts w:ascii="Arial" w:eastAsia="Arial" w:hAnsi="Arial" w:cs="Arial"/>
-          <w:sz w:val="24"/>
-          <w:szCs w:val="24"/>
-        </w:rPr>
-        <w:br/>
-        <w:t>Bij instant-</w:t>
-      </w:r>
-      <w:proofErr w:type="spellStart"/>
-      <w:r>
-        <w:rPr>
-          <w:rFonts w:ascii="Arial" w:eastAsia="Arial" w:hAnsi="Arial" w:cs="Arial"/>
-          <w:sz w:val="24"/>
-          <w:szCs w:val="24"/>
-        </w:rPr>
-        <w:t>runoff</w:t>
-      </w:r>
-      <w:proofErr w:type="spellEnd"/>
-      <w:r>
-        <w:rPr>
-          <w:rFonts w:ascii="Arial" w:eastAsia="Arial" w:hAnsi="Arial" w:cs="Arial"/>
-          <w:sz w:val="24"/>
-          <w:szCs w:val="24"/>
-        </w:rPr>
-        <w:t xml:space="preserve"> gaan strategisch stemmers alles doen om hun partij aan de winst te halen. Als strategisch stemmers weten dat hun geliefde partij gaat winnen, en dat ie het uiteindelijk zal op moeten nemen tegen een partij die ze totaal niet fijn vinden, zullen ze uiteindelijk hun meest geliefde partij op plaats twee zetten, en degene die ze totaal niet willen altijd laatste zetten.</w:t>
-      </w:r>
-      <w:r>
-        <w:rPr>
-          <w:rFonts w:ascii="Arial" w:eastAsia="Arial" w:hAnsi="Arial" w:cs="Arial"/>
-          <w:sz w:val="24"/>
-          <w:szCs w:val="24"/>
-        </w:rPr>
-        <w:br/>
-        <w:t xml:space="preserve">Als laatst is er een andere strategie bij </w:t>
-      </w:r>
-      <w:proofErr w:type="spellStart"/>
-      <w:r>
-        <w:rPr>
-          <w:rFonts w:ascii="Arial" w:eastAsia="Arial" w:hAnsi="Arial" w:cs="Arial"/>
-          <w:sz w:val="24"/>
-          <w:szCs w:val="24"/>
-        </w:rPr>
-        <w:t>approval</w:t>
-      </w:r>
-      <w:proofErr w:type="spellEnd"/>
-      <w:r>
-        <w:rPr>
-          <w:rFonts w:ascii="Arial" w:eastAsia="Arial" w:hAnsi="Arial" w:cs="Arial"/>
-          <w:sz w:val="24"/>
-          <w:szCs w:val="24"/>
-        </w:rPr>
-        <w:t xml:space="preserve"> voting. De stemmer kan stemmen op zo veel mogelijk partijen naar eigen keuze. Wat de strategisch stemmer dan gaat doen is dat hij/zij maar voor een enkele zal stemmen, en eigenlijk zijn </w:t>
-      </w:r>
-      <w:proofErr w:type="spellStart"/>
-      <w:r>
-        <w:rPr>
-          <w:rFonts w:ascii="Arial" w:eastAsia="Arial" w:hAnsi="Arial" w:cs="Arial"/>
-          <w:sz w:val="24"/>
-          <w:szCs w:val="24"/>
-        </w:rPr>
-        <w:t>approval</w:t>
-      </w:r>
-      <w:proofErr w:type="spellEnd"/>
-      <w:r>
-        <w:rPr>
-          <w:rFonts w:ascii="Arial" w:eastAsia="Arial" w:hAnsi="Arial" w:cs="Arial"/>
-          <w:sz w:val="24"/>
-          <w:szCs w:val="24"/>
-        </w:rPr>
-        <w:t xml:space="preserve"> radius verkleint.</w:t>
-      </w:r>
-    </w:p>
-    <w:p>
-      <w:pPr>
-        <w:pStyle w:val="Kop1"/>
-        <w:numPr>
-          <w:ilvl w:val="0"/>
-          <w:numId w:val="17"/>
-        </w:numPr>
-      </w:pPr>
-      <w:r>
-        <w:t>Plan van Aanpak en toolkeuze</w:t>
-      </w:r>
-    </w:p>
-    <w:p>
-      <w:pPr>
-        <w:rPr>
-          <w:rFonts w:ascii="Arial" w:eastAsia="Arial" w:hAnsi="Arial" w:cs="Arial"/>
-          <w:sz w:val="28"/>
-          <w:szCs w:val="28"/>
-        </w:rPr>
-      </w:pPr>
-      <w:r>
-        <w:rPr>
-          <w:rFonts w:ascii="Arial" w:eastAsia="Arial" w:hAnsi="Arial" w:cs="Arial"/>
-          <w:sz w:val="24"/>
-          <w:szCs w:val="24"/>
-        </w:rPr>
-        <w:t xml:space="preserve">Voor deze vraag gaan we een electie simuleren met behulp van </w:t>
-      </w:r>
-      <w:proofErr w:type="spellStart"/>
-      <w:r>
-        <w:rPr>
-          <w:rFonts w:ascii="Arial" w:eastAsia="Arial" w:hAnsi="Arial" w:cs="Arial"/>
-          <w:sz w:val="24"/>
-          <w:szCs w:val="24"/>
-        </w:rPr>
-        <w:t>NetLogo</w:t>
-      </w:r>
-      <w:proofErr w:type="spellEnd"/>
-      <w:r>
-        <w:rPr>
-          <w:rFonts w:ascii="Arial" w:eastAsia="Arial" w:hAnsi="Arial" w:cs="Arial"/>
-          <w:sz w:val="24"/>
-          <w:szCs w:val="24"/>
-        </w:rPr>
-        <w:t xml:space="preserve">, waar </w:t>
-      </w:r>
-      <w:proofErr w:type="spellStart"/>
-      <w:r>
-        <w:rPr>
-          <w:rFonts w:ascii="Arial" w:eastAsia="Arial" w:hAnsi="Arial" w:cs="Arial"/>
-          <w:sz w:val="24"/>
-          <w:szCs w:val="24"/>
-        </w:rPr>
-        <w:t>agents</w:t>
-      </w:r>
-      <w:proofErr w:type="spellEnd"/>
-      <w:r>
-        <w:rPr>
-          <w:rFonts w:ascii="Arial" w:eastAsia="Arial" w:hAnsi="Arial" w:cs="Arial"/>
-          <w:sz w:val="24"/>
-          <w:szCs w:val="24"/>
-        </w:rPr>
-        <w:t xml:space="preserve"> op een partij kunnen stemmen met verschillende stemsystemen. De simulatie kan dus </w:t>
-      </w:r>
-      <w:proofErr w:type="spellStart"/>
-      <w:r>
-        <w:rPr>
-          <w:rFonts w:ascii="Arial" w:eastAsia="Arial" w:hAnsi="Arial" w:cs="Arial"/>
-          <w:sz w:val="24"/>
-          <w:szCs w:val="24"/>
-        </w:rPr>
-        <w:t>agents</w:t>
-      </w:r>
-      <w:proofErr w:type="spellEnd"/>
-      <w:r>
-        <w:rPr>
-          <w:rFonts w:ascii="Arial" w:eastAsia="Arial" w:hAnsi="Arial" w:cs="Arial"/>
-          <w:sz w:val="24"/>
-          <w:szCs w:val="24"/>
-        </w:rPr>
-        <w:t xml:space="preserve"> keuzes laten maken en hun keuzes laten veranderen gebaseerd op vorige electie uitkomsten. </w:t>
-      </w:r>
-    </w:p>
-    <w:p>
-      <w:pPr>
-        <w:rPr>
-          <w:rFonts w:ascii="Arial" w:eastAsia="Arial" w:hAnsi="Arial" w:cs="Arial"/>
-          <w:sz w:val="28"/>
-          <w:szCs w:val="28"/>
-        </w:rPr>
-      </w:pPr>
-      <w:r>
-        <w:rPr>
-          <w:rFonts w:ascii="Arial" w:eastAsia="Arial" w:hAnsi="Arial" w:cs="Arial"/>
-          <w:sz w:val="24"/>
-          <w:szCs w:val="24"/>
-        </w:rPr>
-        <w:t xml:space="preserve">De electies moeten dus kunnen worden opgeslagen. De opgeslagen uitkomsten van electies moeten gebruikt worden om effect te hebben op de keuzes of stemgedrag van </w:t>
-      </w:r>
-      <w:proofErr w:type="spellStart"/>
-      <w:r>
-        <w:rPr>
-          <w:rFonts w:ascii="Arial" w:eastAsia="Arial" w:hAnsi="Arial" w:cs="Arial"/>
-          <w:sz w:val="24"/>
-          <w:szCs w:val="24"/>
-        </w:rPr>
-        <w:t>agents</w:t>
-      </w:r>
-      <w:proofErr w:type="spellEnd"/>
-      <w:r>
-        <w:rPr>
-          <w:rFonts w:ascii="Arial" w:eastAsia="Arial" w:hAnsi="Arial" w:cs="Arial"/>
-          <w:sz w:val="24"/>
-          <w:szCs w:val="24"/>
-        </w:rPr>
-        <w:t xml:space="preserve">. Elke keer wanneer een electie is voltooid krijgen de stemmers dus steeds meer informatie om hun keuzes te baseren. </w:t>
-      </w:r>
-    </w:p>
-    <w:p>
-      <w:pPr>
-        <w:rPr>
-          <w:rFonts w:ascii="Arial" w:eastAsia="Arial" w:hAnsi="Arial" w:cs="Arial"/>
-          <w:sz w:val="28"/>
-          <w:szCs w:val="28"/>
-        </w:rPr>
-      </w:pPr>
-      <w:r>
-        <w:rPr>
-          <w:rFonts w:ascii="Arial" w:eastAsia="Arial" w:hAnsi="Arial" w:cs="Arial"/>
-          <w:sz w:val="24"/>
-          <w:szCs w:val="24"/>
-        </w:rPr>
-        <w:t xml:space="preserve">Het stemgedrag kunnen worden gevisualiseerd en het stemsysteem kan ook via een GUI kunnen worden aangepast. Er zullen dus </w:t>
-      </w:r>
-      <w:proofErr w:type="spellStart"/>
-      <w:r>
-        <w:rPr>
-          <w:rFonts w:ascii="Arial" w:eastAsia="Arial" w:hAnsi="Arial" w:cs="Arial"/>
-          <w:sz w:val="24"/>
-          <w:szCs w:val="24"/>
-        </w:rPr>
-        <w:t>sliders</w:t>
-      </w:r>
-      <w:proofErr w:type="spellEnd"/>
-      <w:r>
-        <w:rPr>
-          <w:rFonts w:ascii="Arial" w:eastAsia="Arial" w:hAnsi="Arial" w:cs="Arial"/>
-          <w:sz w:val="24"/>
-          <w:szCs w:val="24"/>
-        </w:rPr>
-        <w:t xml:space="preserve"> komen die </w:t>
-      </w:r>
-      <w:proofErr w:type="spellStart"/>
-      <w:r>
-        <w:rPr>
-          <w:rFonts w:ascii="Arial" w:eastAsia="Arial" w:hAnsi="Arial" w:cs="Arial"/>
-          <w:sz w:val="24"/>
-          <w:szCs w:val="24"/>
-        </w:rPr>
-        <w:t>variablen</w:t>
-      </w:r>
-      <w:proofErr w:type="spellEnd"/>
-      <w:r>
-        <w:rPr>
-          <w:rFonts w:ascii="Arial" w:eastAsia="Arial" w:hAnsi="Arial" w:cs="Arial"/>
-          <w:sz w:val="24"/>
-          <w:szCs w:val="24"/>
-        </w:rPr>
-        <w:t xml:space="preserve"> kunnen aanpassen zoals hoeveel mensen strategisch stemmen en hoeveel partijen er zijn om op te stemmen. Ook kan je via de GUI het stemsysteem aanpassen om in te zien hoe dat effect heeft op de electies.</w:t>
-      </w:r>
-    </w:p>
-    <w:p>
-      <w:pPr>
-        <w:rPr>
-          <w:rFonts w:ascii="Arial" w:eastAsia="Arial" w:hAnsi="Arial" w:cs="Arial"/>
-          <w:sz w:val="24"/>
-          <w:szCs w:val="24"/>
-        </w:rPr>
-      </w:pPr>
-      <w:r>
-        <w:rPr>
-          <w:rFonts w:ascii="Arial" w:eastAsia="Arial" w:hAnsi="Arial" w:cs="Arial"/>
-          <w:sz w:val="24"/>
-          <w:szCs w:val="24"/>
-        </w:rPr>
-        <w:t xml:space="preserve">Eerst zullen we kijken naar de werkelijkheid, om te studeren welke uitkomsten ook echt gebeuren bij verschillende stemsystemen, maar vooral ook om te leren waarom zulke uitkomsten gebeuren. Wat de achterliggende gedachtes zijn van strategisch stemmen en hoe komt het zich voort. Welke voor- en nadelen komen voort uit verschillende stemsystemen en waarom deze aspecten voortkomen. </w:t>
-      </w:r>
-    </w:p>
-    <w:p>
-      <w:pPr>
-        <w:rPr>
-          <w:rFonts w:ascii="Arial" w:eastAsia="Arial" w:hAnsi="Arial" w:cs="Arial"/>
-          <w:sz w:val="24"/>
-          <w:szCs w:val="24"/>
-        </w:rPr>
-      </w:pPr>
-      <w:r>
-        <w:rPr>
-          <w:rFonts w:ascii="Arial" w:eastAsia="Arial" w:hAnsi="Arial" w:cs="Arial"/>
-          <w:sz w:val="24"/>
-          <w:szCs w:val="24"/>
-        </w:rPr>
-        <w:t xml:space="preserve">Na het studeren en leren wat er te weten valt over electies en stemsystemen zullen we onze nieuwe kennis implementeren in een simulatie. We zullen de denkgedachtes van echte electies overbrengen. Eerst maken we een environment voor </w:t>
-      </w:r>
-      <w:proofErr w:type="spellStart"/>
-      <w:r>
-        <w:rPr>
-          <w:rFonts w:ascii="Arial" w:eastAsia="Arial" w:hAnsi="Arial" w:cs="Arial"/>
-          <w:sz w:val="24"/>
-          <w:szCs w:val="24"/>
-        </w:rPr>
-        <w:t>agents</w:t>
-      </w:r>
-      <w:proofErr w:type="spellEnd"/>
-      <w:r>
-        <w:rPr>
-          <w:rFonts w:ascii="Arial" w:eastAsia="Arial" w:hAnsi="Arial" w:cs="Arial"/>
-          <w:sz w:val="24"/>
-          <w:szCs w:val="24"/>
-        </w:rPr>
-        <w:t xml:space="preserve"> om in te kunnen stemmen, daarna zullen we de logica van stemgedrag implementeren gebaseerd op wat we dan weten.</w:t>
-      </w:r>
-    </w:p>
-    <w:p>
-      <w:pPr>
-        <w:rPr>
-          <w:rFonts w:ascii="Arial" w:eastAsia="Arial" w:hAnsi="Arial" w:cs="Arial"/>
-          <w:sz w:val="28"/>
-          <w:szCs w:val="28"/>
-        </w:rPr>
-      </w:pPr>
-      <w:r>
-        <w:rPr>
-          <w:rFonts w:ascii="Arial" w:eastAsia="Arial" w:hAnsi="Arial" w:cs="Arial"/>
-          <w:sz w:val="24"/>
-          <w:szCs w:val="24"/>
-        </w:rPr>
-        <w:t xml:space="preserve">We hebben gekozen voor </w:t>
-      </w:r>
-      <w:proofErr w:type="spellStart"/>
-      <w:r>
-        <w:rPr>
-          <w:rFonts w:ascii="Arial" w:eastAsia="Arial" w:hAnsi="Arial" w:cs="Arial"/>
-          <w:sz w:val="24"/>
-          <w:szCs w:val="24"/>
-        </w:rPr>
-        <w:t>NetLogo</w:t>
-      </w:r>
-      <w:proofErr w:type="spellEnd"/>
-      <w:r>
-        <w:rPr>
-          <w:rFonts w:ascii="Arial" w:eastAsia="Arial" w:hAnsi="Arial" w:cs="Arial"/>
-          <w:sz w:val="24"/>
-          <w:szCs w:val="24"/>
-        </w:rPr>
-        <w:t xml:space="preserve"> omdat het simpel te gebruiken is, het bevat de benodigde tools die goed te gebruiken is voor een simpele simulatie zoals deze. </w:t>
-      </w:r>
-      <w:proofErr w:type="spellStart"/>
-      <w:r>
-        <w:rPr>
-          <w:rFonts w:ascii="Arial" w:eastAsia="Arial" w:hAnsi="Arial" w:cs="Arial"/>
-          <w:sz w:val="24"/>
-          <w:szCs w:val="24"/>
-        </w:rPr>
-        <w:t>NetLogo</w:t>
-      </w:r>
-      <w:proofErr w:type="spellEnd"/>
-      <w:r>
-        <w:rPr>
-          <w:rFonts w:ascii="Arial" w:eastAsia="Arial" w:hAnsi="Arial" w:cs="Arial"/>
-          <w:sz w:val="24"/>
-          <w:szCs w:val="24"/>
-        </w:rPr>
-        <w:t xml:space="preserve"> is erg gebruiksvriendelijk met dit soort projecten omdat het gemaakt is om complexe </w:t>
-      </w:r>
-      <w:proofErr w:type="spellStart"/>
-      <w:r>
-        <w:rPr>
-          <w:rFonts w:ascii="Arial" w:eastAsia="Arial" w:hAnsi="Arial" w:cs="Arial"/>
-          <w:sz w:val="24"/>
-          <w:szCs w:val="24"/>
-        </w:rPr>
-        <w:t>agents</w:t>
-      </w:r>
-      <w:proofErr w:type="spellEnd"/>
-      <w:r>
-        <w:rPr>
-          <w:rFonts w:ascii="Arial" w:eastAsia="Arial" w:hAnsi="Arial" w:cs="Arial"/>
-          <w:sz w:val="24"/>
-          <w:szCs w:val="24"/>
-        </w:rPr>
-        <w:t xml:space="preserve"> </w:t>
-      </w:r>
-      <w:proofErr w:type="spellStart"/>
-      <w:r>
-        <w:rPr>
-          <w:rFonts w:ascii="Arial" w:eastAsia="Arial" w:hAnsi="Arial" w:cs="Arial"/>
-          <w:sz w:val="24"/>
-          <w:szCs w:val="24"/>
-        </w:rPr>
-        <w:t>based</w:t>
-      </w:r>
-      <w:proofErr w:type="spellEnd"/>
-      <w:r>
-        <w:rPr>
-          <w:rFonts w:ascii="Arial" w:eastAsia="Arial" w:hAnsi="Arial" w:cs="Arial"/>
-          <w:sz w:val="24"/>
-          <w:szCs w:val="24"/>
-        </w:rPr>
-        <w:t xml:space="preserve"> simulaties simpel in elkaar te zetten waardoor er vooral gefocust kan worden op de werking en logica van de simulatie zelf.</w:t>
-      </w:r>
-    </w:p>
-    <w:p>
-      <w:pPr>
-        <w:rPr>
-          <w:rFonts w:ascii="Arial" w:eastAsia="Arial" w:hAnsi="Arial" w:cs="Arial"/>
-          <w:sz w:val="24"/>
-          <w:szCs w:val="24"/>
-        </w:rPr>
-      </w:pPr>
-    </w:p>
-    <w:p>
-      <w:pPr>
         <w:pStyle w:val="Lijstalinea"/>
         <w:numPr>
           <w:ilvl w:val="0"/>
-          <w:numId w:val="17"/>
+          <w:numId w:val="19"/>
         </w:numPr>
         <w:rPr>
-          <w:rFonts w:eastAsiaTheme="minorEastAsia"/>
-          <w:sz w:val="24"/>
-          <w:szCs w:val="24"/>
-        </w:rPr>
-      </w:pPr>
-      <w:r>
-        <w:rPr>
-          <w:rFonts w:ascii="Arial" w:eastAsia="Arial" w:hAnsi="Arial" w:cs="Arial"/>
-          <w:sz w:val="24"/>
-          <w:szCs w:val="24"/>
-        </w:rPr>
-        <w:t xml:space="preserve">Design van het experiment </w:t>
-      </w:r>
+          <w:rFonts w:ascii="Arial" w:eastAsia="Arial" w:hAnsi="Arial" w:cs="Arial"/>
+          <w:sz w:val="24"/>
+          <w:szCs w:val="24"/>
+        </w:rPr>
+      </w:pPr>
+      <w:hyperlink r:id="rId12" w:history="1">
+        <w:r>
+          <w:rPr>
+            <w:rStyle w:val="Hyperlink"/>
+          </w:rPr>
+          <w:t>Strategic voting and constituency context: Modelling party preference and vote in multiparty elections - ScienceDirect (oclc.org)</w:t>
+        </w:r>
+      </w:hyperlink>
     </w:p>
     <w:p>
       <w:pPr>
         <w:pStyle w:val="Lijstalinea"/>
         <w:numPr>
           <w:ilvl w:val="0"/>
-          <w:numId w:val="16"/>
+          <w:numId w:val="19"/>
         </w:numPr>
         <w:rPr>
-          <w:rFonts w:eastAsiaTheme="minorEastAsia"/>
-          <w:sz w:val="24"/>
-          <w:szCs w:val="24"/>
-        </w:rPr>
-      </w:pPr>
-      <w:r>
-        <w:rPr>
-          <w:rFonts w:ascii="Arial" w:eastAsia="Arial" w:hAnsi="Arial" w:cs="Arial"/>
-          <w:sz w:val="24"/>
-          <w:szCs w:val="24"/>
-        </w:rPr>
-        <w:t>Wat meten we?</w:t>
-      </w:r>
+          <w:rFonts w:ascii="Arial" w:eastAsia="Arial" w:hAnsi="Arial" w:cs="Arial"/>
+          <w:sz w:val="24"/>
+          <w:szCs w:val="24"/>
+        </w:rPr>
+      </w:pPr>
+      <w:hyperlink r:id="rId13" w:history="1">
+        <w:r>
+          <w:rPr>
+            <w:rStyle w:val="Hyperlink"/>
+          </w:rPr>
+          <w:t>Voting Third Party Is a Mistake That I'll Never Make Again | Thomas Jefferson Street | US News</w:t>
+        </w:r>
+      </w:hyperlink>
     </w:p>
     <w:p>
       <w:pPr>
         <w:pStyle w:val="Lijstalinea"/>
         <w:numPr>
           <w:ilvl w:val="0"/>
-          <w:numId w:val="16"/>
+          <w:numId w:val="19"/>
         </w:numPr>
         <w:rPr>
-          <w:sz w:val="24"/>
-          <w:szCs w:val="24"/>
-        </w:rPr>
-      </w:pPr>
-      <w:r>
-        <w:rPr>
-          <w:rFonts w:ascii="Arial" w:eastAsia="Arial" w:hAnsi="Arial" w:cs="Arial"/>
-          <w:sz w:val="24"/>
-          <w:szCs w:val="24"/>
-        </w:rPr>
-        <w:t xml:space="preserve">Hoe gedragen de </w:t>
-      </w:r>
-      <w:proofErr w:type="spellStart"/>
-      <w:r>
-        <w:rPr>
-          <w:rFonts w:ascii="Arial" w:eastAsia="Arial" w:hAnsi="Arial" w:cs="Arial"/>
-          <w:sz w:val="24"/>
-          <w:szCs w:val="24"/>
-        </w:rPr>
-        <w:t>agents</w:t>
-      </w:r>
-      <w:proofErr w:type="spellEnd"/>
-      <w:r>
-        <w:rPr>
-          <w:rFonts w:ascii="Arial" w:eastAsia="Arial" w:hAnsi="Arial" w:cs="Arial"/>
-          <w:sz w:val="24"/>
-          <w:szCs w:val="24"/>
-        </w:rPr>
-        <w:t xml:space="preserve"> zich?</w:t>
-      </w:r>
-    </w:p>
-    <w:p>
-      <w:pPr>
-        <w:pStyle w:val="Lijstalinea"/>
-        <w:numPr>
-          <w:ilvl w:val="0"/>
-          <w:numId w:val="16"/>
-        </w:numPr>
-        <w:rPr>
-          <w:sz w:val="24"/>
-          <w:szCs w:val="24"/>
-        </w:rPr>
-      </w:pPr>
-      <w:r>
-        <w:rPr>
-          <w:rFonts w:ascii="Arial" w:eastAsia="Arial" w:hAnsi="Arial" w:cs="Arial"/>
-          <w:sz w:val="24"/>
-          <w:szCs w:val="24"/>
-        </w:rPr>
-        <w:t>Wat zijn de verbanden?</w:t>
-      </w:r>
-    </w:p>
-    <w:p>
-      <w:pPr>
-        <w:pStyle w:val="Lijstalinea"/>
-        <w:numPr>
-          <w:ilvl w:val="0"/>
-          <w:numId w:val="16"/>
-        </w:numPr>
-        <w:rPr>
-          <w:sz w:val="24"/>
-          <w:szCs w:val="24"/>
-        </w:rPr>
-      </w:pPr>
-      <w:r>
-        <w:rPr>
-          <w:rFonts w:ascii="Arial" w:eastAsia="Arial" w:hAnsi="Arial" w:cs="Arial"/>
-          <w:sz w:val="24"/>
-          <w:szCs w:val="24"/>
-        </w:rPr>
-        <w:t>Wat zijn de parameters?</w:t>
-      </w:r>
-    </w:p>
-    <w:p>
-      <w:pPr>
-        <w:pStyle w:val="Lijstalinea"/>
-        <w:numPr>
-          <w:ilvl w:val="0"/>
-          <w:numId w:val="16"/>
-        </w:numPr>
-        <w:rPr>
-          <w:sz w:val="24"/>
-          <w:szCs w:val="24"/>
-        </w:rPr>
-      </w:pPr>
-      <w:r>
-        <w:rPr>
-          <w:rFonts w:ascii="Arial" w:eastAsia="Arial" w:hAnsi="Arial" w:cs="Arial"/>
-          <w:sz w:val="24"/>
-          <w:szCs w:val="24"/>
-        </w:rPr>
-        <w:t>Hoe werkt de simulatie?</w:t>
-      </w:r>
-    </w:p>
-    <w:p>
-      <w:pPr>
-        <w:rPr>
-          <w:rFonts w:ascii="Arial" w:eastAsia="Arial" w:hAnsi="Arial" w:cs="Arial"/>
-          <w:sz w:val="24"/>
-          <w:szCs w:val="24"/>
-        </w:rPr>
-      </w:pPr>
-    </w:p>
-    <w:p>
-      <w:pPr>
-        <w:pStyle w:val="Lijstalinea"/>
-        <w:numPr>
-          <w:ilvl w:val="0"/>
-          <w:numId w:val="17"/>
-        </w:numPr>
-        <w:rPr>
-          <w:rFonts w:eastAsiaTheme="minorEastAsia"/>
-          <w:sz w:val="24"/>
-          <w:szCs w:val="24"/>
-        </w:rPr>
-      </w:pPr>
-      <w:r>
-        <w:rPr>
-          <w:rFonts w:ascii="Arial" w:eastAsia="Arial" w:hAnsi="Arial" w:cs="Arial"/>
-          <w:sz w:val="24"/>
-          <w:szCs w:val="24"/>
-        </w:rPr>
-        <w:t>Resultaten van het experiment</w:t>
-      </w:r>
-    </w:p>
-    <w:p>
-      <w:pPr>
-        <w:pStyle w:val="Lijstalinea"/>
-        <w:numPr>
-          <w:ilvl w:val="0"/>
-          <w:numId w:val="15"/>
-        </w:numPr>
-        <w:rPr>
-          <w:rFonts w:eastAsiaTheme="minorEastAsia"/>
-          <w:sz w:val="24"/>
-          <w:szCs w:val="24"/>
-        </w:rPr>
-      </w:pPr>
-      <w:r>
-        <w:rPr>
-          <w:rFonts w:ascii="Arial" w:eastAsia="Arial" w:hAnsi="Arial" w:cs="Arial"/>
-          <w:sz w:val="24"/>
-          <w:szCs w:val="24"/>
-        </w:rPr>
-        <w:t xml:space="preserve">Wat zijn de </w:t>
-      </w:r>
-      <w:proofErr w:type="spellStart"/>
-      <w:r>
-        <w:rPr>
-          <w:rFonts w:ascii="Arial" w:eastAsia="Arial" w:hAnsi="Arial" w:cs="Arial"/>
-          <w:sz w:val="24"/>
-          <w:szCs w:val="24"/>
-        </w:rPr>
-        <w:t>statestieken</w:t>
-      </w:r>
-      <w:proofErr w:type="spellEnd"/>
-      <w:r>
-        <w:rPr>
-          <w:rFonts w:ascii="Arial" w:eastAsia="Arial" w:hAnsi="Arial" w:cs="Arial"/>
-          <w:sz w:val="24"/>
-          <w:szCs w:val="24"/>
-        </w:rPr>
-        <w:t>?</w:t>
-      </w:r>
-    </w:p>
-    <w:p>
-      <w:pPr>
-        <w:pStyle w:val="Lijstalinea"/>
-        <w:numPr>
-          <w:ilvl w:val="0"/>
-          <w:numId w:val="15"/>
-        </w:numPr>
-        <w:rPr>
-          <w:sz w:val="24"/>
-          <w:szCs w:val="24"/>
-        </w:rPr>
-      </w:pPr>
-      <w:proofErr w:type="spellStart"/>
-      <w:r>
-        <w:rPr>
-          <w:rFonts w:ascii="Arial" w:eastAsia="Arial" w:hAnsi="Arial" w:cs="Arial"/>
-          <w:sz w:val="24"/>
-          <w:szCs w:val="24"/>
-        </w:rPr>
-        <w:t>Graph</w:t>
-      </w:r>
-      <w:proofErr w:type="spellEnd"/>
-    </w:p>
-    <w:p>
-      <w:pPr>
-        <w:pStyle w:val="Lijstalinea"/>
-        <w:numPr>
-          <w:ilvl w:val="0"/>
-          <w:numId w:val="15"/>
-        </w:numPr>
-        <w:rPr>
-          <w:sz w:val="24"/>
-          <w:szCs w:val="24"/>
-        </w:rPr>
-      </w:pPr>
-      <w:r>
-        <w:rPr>
-          <w:rFonts w:ascii="Arial" w:eastAsia="Arial" w:hAnsi="Arial" w:cs="Arial"/>
-          <w:sz w:val="24"/>
-          <w:szCs w:val="24"/>
-        </w:rPr>
-        <w:t>Z-toets</w:t>
-      </w:r>
-    </w:p>
-    <w:p>
-      <w:pPr>
-        <w:rPr>
-          <w:rFonts w:ascii="Arial" w:eastAsia="Arial" w:hAnsi="Arial" w:cs="Arial"/>
-          <w:sz w:val="24"/>
-          <w:szCs w:val="24"/>
-        </w:rPr>
-      </w:pPr>
-    </w:p>
-    <w:p>
-      <w:pPr>
-        <w:pStyle w:val="Lijstalinea"/>
-        <w:numPr>
-          <w:ilvl w:val="0"/>
-          <w:numId w:val="17"/>
-        </w:numPr>
-        <w:rPr>
-          <w:rFonts w:eastAsiaTheme="minorEastAsia"/>
-          <w:sz w:val="24"/>
-          <w:szCs w:val="24"/>
-        </w:rPr>
-      </w:pPr>
-      <w:r>
-        <w:rPr>
-          <w:rFonts w:ascii="Arial" w:eastAsia="Arial" w:hAnsi="Arial" w:cs="Arial"/>
-          <w:sz w:val="24"/>
-          <w:szCs w:val="24"/>
-        </w:rPr>
-        <w:t>Conclusie</w:t>
-      </w:r>
-    </w:p>
-    <w:p>
-      <w:pPr>
-        <w:pStyle w:val="Lijstalinea"/>
-        <w:numPr>
-          <w:ilvl w:val="0"/>
-          <w:numId w:val="14"/>
-        </w:numPr>
-        <w:rPr>
-          <w:rFonts w:eastAsiaTheme="minorEastAsia"/>
-          <w:sz w:val="24"/>
-          <w:szCs w:val="24"/>
-        </w:rPr>
-      </w:pPr>
-      <w:r>
-        <w:rPr>
-          <w:rFonts w:ascii="Arial" w:eastAsia="Arial" w:hAnsi="Arial" w:cs="Arial"/>
-          <w:sz w:val="24"/>
-          <w:szCs w:val="24"/>
-        </w:rPr>
-        <w:t>Welke conclusie kunnen we trekken met deze resultaten?</w:t>
-      </w:r>
-    </w:p>
-    <w:p>
-      <w:pPr>
-        <w:pStyle w:val="Lijstalinea"/>
-        <w:numPr>
-          <w:ilvl w:val="0"/>
-          <w:numId w:val="14"/>
-        </w:numPr>
-        <w:rPr>
-          <w:sz w:val="24"/>
-          <w:szCs w:val="24"/>
-        </w:rPr>
-      </w:pPr>
-      <w:r>
-        <w:rPr>
-          <w:rFonts w:ascii="Arial" w:eastAsia="Arial" w:hAnsi="Arial" w:cs="Arial"/>
-          <w:sz w:val="24"/>
-          <w:szCs w:val="24"/>
-        </w:rPr>
-        <w:t>Antwoord onderzoeksvraag / hypothese</w:t>
-      </w:r>
-    </w:p>
-    <w:p>
-      <w:pPr>
-        <w:rPr>
-          <w:rFonts w:ascii="Arial" w:eastAsia="Arial" w:hAnsi="Arial" w:cs="Arial"/>
-          <w:sz w:val="24"/>
-          <w:szCs w:val="24"/>
-        </w:rPr>
-      </w:pPr>
-    </w:p>
-    <w:p>
-      <w:pPr>
-        <w:pStyle w:val="Lijstalinea"/>
-        <w:numPr>
-          <w:ilvl w:val="0"/>
-          <w:numId w:val="17"/>
-        </w:numPr>
-        <w:rPr>
-          <w:sz w:val="24"/>
-          <w:szCs w:val="24"/>
-        </w:rPr>
-      </w:pPr>
-      <w:r>
-        <w:rPr>
-          <w:rFonts w:ascii="Arial" w:eastAsia="Arial" w:hAnsi="Arial" w:cs="Arial"/>
-          <w:sz w:val="24"/>
-          <w:szCs w:val="24"/>
-        </w:rPr>
-        <w:t xml:space="preserve">Discussie </w:t>
-      </w:r>
-    </w:p>
-    <w:p>
-      <w:pPr>
-        <w:pStyle w:val="Lijstalinea"/>
-        <w:numPr>
-          <w:ilvl w:val="0"/>
-          <w:numId w:val="13"/>
-        </w:numPr>
-        <w:rPr>
-          <w:rFonts w:eastAsiaTheme="minorEastAsia"/>
-          <w:sz w:val="24"/>
-          <w:szCs w:val="24"/>
-        </w:rPr>
-      </w:pPr>
-      <w:r>
-        <w:rPr>
-          <w:rFonts w:ascii="Arial" w:eastAsia="Arial" w:hAnsi="Arial" w:cs="Arial"/>
-          <w:sz w:val="24"/>
-          <w:szCs w:val="24"/>
-        </w:rPr>
-        <w:t>Discuseer de conclusie</w:t>
-      </w:r>
-    </w:p>
-    <w:p>
-      <w:pPr>
-        <w:pStyle w:val="Lijstalinea"/>
-        <w:numPr>
-          <w:ilvl w:val="0"/>
-          <w:numId w:val="13"/>
-        </w:numPr>
-        <w:rPr>
-          <w:sz w:val="24"/>
-          <w:szCs w:val="24"/>
-        </w:rPr>
-      </w:pPr>
-      <w:r>
-        <w:rPr>
-          <w:rFonts w:ascii="Arial" w:eastAsia="Arial" w:hAnsi="Arial" w:cs="Arial"/>
-          <w:sz w:val="24"/>
-          <w:szCs w:val="24"/>
-        </w:rPr>
-        <w:t>Was alles verwacht?</w:t>
-      </w:r>
-    </w:p>
-    <w:p>
-      <w:pPr>
-        <w:pStyle w:val="Lijstalinea"/>
-        <w:numPr>
-          <w:ilvl w:val="0"/>
-          <w:numId w:val="13"/>
-        </w:numPr>
-        <w:rPr>
-          <w:sz w:val="24"/>
-          <w:szCs w:val="24"/>
-        </w:rPr>
-      </w:pPr>
-      <w:r>
-        <w:rPr>
-          <w:rFonts w:ascii="Arial" w:eastAsia="Arial" w:hAnsi="Arial" w:cs="Arial"/>
-          <w:sz w:val="24"/>
-          <w:szCs w:val="24"/>
-        </w:rPr>
-        <w:t>Hoe ging het experiment?</w:t>
-      </w:r>
-    </w:p>
-    <w:p>
-      <w:pPr>
-        <w:pStyle w:val="Lijstalinea"/>
-        <w:numPr>
-          <w:ilvl w:val="0"/>
-          <w:numId w:val="13"/>
-        </w:numPr>
-        <w:rPr>
-          <w:sz w:val="24"/>
-          <w:szCs w:val="24"/>
-        </w:rPr>
-      </w:pPr>
-      <w:r>
-        <w:rPr>
-          <w:rFonts w:ascii="Arial" w:eastAsia="Arial" w:hAnsi="Arial" w:cs="Arial"/>
-          <w:sz w:val="24"/>
-          <w:szCs w:val="24"/>
-        </w:rPr>
-        <w:t>Wat kunnen we met de resultaten/conclusie?</w:t>
-      </w:r>
-    </w:p>
-    <w:p>
-      <w:pPr>
-        <w:rPr>
-          <w:rFonts w:ascii="Arial" w:eastAsia="Arial" w:hAnsi="Arial" w:cs="Arial"/>
-          <w:sz w:val="24"/>
-          <w:szCs w:val="24"/>
-        </w:rPr>
-      </w:pPr>
-    </w:p>
-    <w:p>
-      <w:pPr>
-        <w:pStyle w:val="Lijstalinea"/>
-        <w:numPr>
-          <w:ilvl w:val="0"/>
-          <w:numId w:val="17"/>
-        </w:numPr>
-        <w:rPr>
-          <w:rFonts w:eastAsiaTheme="minorEastAsia"/>
-          <w:sz w:val="24"/>
-          <w:szCs w:val="24"/>
-        </w:rPr>
-      </w:pPr>
-      <w:r>
-        <w:rPr>
-          <w:rFonts w:ascii="Arial" w:eastAsia="Arial" w:hAnsi="Arial" w:cs="Arial"/>
-          <w:sz w:val="24"/>
-          <w:szCs w:val="24"/>
-        </w:rPr>
-        <w:t>Referenties</w:t>
-      </w:r>
-    </w:p>
-    <w:p>
-      <w:pPr>
-        <w:pStyle w:val="Lijstalinea"/>
-        <w:numPr>
-          <w:ilvl w:val="0"/>
-          <w:numId w:val="12"/>
-        </w:numPr>
-        <w:rPr>
-          <w:rFonts w:eastAsiaTheme="minorEastAsia"/>
-          <w:sz w:val="24"/>
-          <w:szCs w:val="24"/>
-        </w:rPr>
-      </w:pPr>
-      <w:r>
-        <w:rPr>
-          <w:rFonts w:ascii="Arial" w:eastAsia="Arial" w:hAnsi="Arial" w:cs="Arial"/>
-          <w:sz w:val="24"/>
-          <w:szCs w:val="24"/>
-        </w:rPr>
-        <w:t>Bronnen</w:t>
-      </w:r>
-    </w:p>
-    <w:p>
-      <w:pPr>
-        <w:pStyle w:val="Lijstalinea"/>
-        <w:numPr>
-          <w:ilvl w:val="0"/>
-          <w:numId w:val="12"/>
-        </w:numPr>
-        <w:rPr>
-          <w:sz w:val="24"/>
-          <w:szCs w:val="24"/>
-        </w:rPr>
-      </w:pPr>
-      <w:r>
-        <w:rPr>
-          <w:rFonts w:ascii="Arial" w:eastAsia="Arial" w:hAnsi="Arial" w:cs="Arial"/>
-          <w:sz w:val="24"/>
-          <w:szCs w:val="24"/>
-        </w:rPr>
-        <w:t>APA formaat</w:t>
-      </w:r>
+          <w:rFonts w:ascii="Arial" w:eastAsia="Arial" w:hAnsi="Arial" w:cs="Arial"/>
+          <w:sz w:val="24"/>
+          <w:szCs w:val="24"/>
+        </w:rPr>
+      </w:pPr>
+      <w:hyperlink r:id="rId14" w:history="1">
+        <w:r>
+          <w:rPr>
+            <w:rStyle w:val="Hyperlink"/>
+          </w:rPr>
+          <w:t>stv_hard.pdf (duke.edu)</w:t>
+        </w:r>
+      </w:hyperlink>
     </w:p>
     <w:p>
       <w:pPr>
@@ -3657,6 +3502,92 @@
     </w:lvl>
   </w:abstractNum>
   <w:abstractNum w:abstractNumId="11" w15:restartNumberingAfterBreak="0">
+    <w:nsid w:val="52716D90"/>
+    <w:multiLevelType w:val="hybridMultilevel"/>
+    <w:tmpl w:val="705E611E"/>
+    <w:lvl w:ilvl="0" w:tplc="3452B416">
+      <w:start w:val="1"/>
+      <w:numFmt w:val="decimal"/>
+      <w:lvlText w:val="%1."/>
+      <w:lvlJc w:val="left"/>
+      <w:pPr>
+        <w:ind w:left="720" w:hanging="360"/>
+      </w:pPr>
+    </w:lvl>
+    <w:lvl w:ilvl="1" w:tplc="1C86C70E">
+      <w:start w:val="1"/>
+      <w:numFmt w:val="lowerLetter"/>
+      <w:lvlText w:val="%2."/>
+      <w:lvlJc w:val="left"/>
+      <w:pPr>
+        <w:ind w:left="1440" w:hanging="360"/>
+      </w:pPr>
+    </w:lvl>
+    <w:lvl w:ilvl="2" w:tplc="07546F12">
+      <w:start w:val="1"/>
+      <w:numFmt w:val="lowerRoman"/>
+      <w:lvlText w:val="%3."/>
+      <w:lvlJc w:val="right"/>
+      <w:pPr>
+        <w:ind w:left="2160" w:hanging="180"/>
+      </w:pPr>
+    </w:lvl>
+    <w:lvl w:ilvl="3" w:tplc="9FCCF848">
+      <w:start w:val="1"/>
+      <w:numFmt w:val="decimal"/>
+      <w:lvlText w:val="%4."/>
+      <w:lvlJc w:val="left"/>
+      <w:pPr>
+        <w:ind w:left="2880" w:hanging="360"/>
+      </w:pPr>
+    </w:lvl>
+    <w:lvl w:ilvl="4" w:tplc="66D67A40">
+      <w:start w:val="1"/>
+      <w:numFmt w:val="lowerLetter"/>
+      <w:lvlText w:val="%5."/>
+      <w:lvlJc w:val="left"/>
+      <w:pPr>
+        <w:ind w:left="3600" w:hanging="360"/>
+      </w:pPr>
+    </w:lvl>
+    <w:lvl w:ilvl="5" w:tplc="4DFE6002">
+      <w:start w:val="1"/>
+      <w:numFmt w:val="lowerRoman"/>
+      <w:lvlText w:val="%6."/>
+      <w:lvlJc w:val="right"/>
+      <w:pPr>
+        <w:ind w:left="4320" w:hanging="180"/>
+      </w:pPr>
+    </w:lvl>
+    <w:lvl w:ilvl="6" w:tplc="C7721290">
+      <w:start w:val="1"/>
+      <w:numFmt w:val="decimal"/>
+      <w:lvlText w:val="%7."/>
+      <w:lvlJc w:val="left"/>
+      <w:pPr>
+        <w:ind w:left="5040" w:hanging="360"/>
+      </w:pPr>
+    </w:lvl>
+    <w:lvl w:ilvl="7" w:tplc="5C5EE4C2">
+      <w:start w:val="1"/>
+      <w:numFmt w:val="lowerLetter"/>
+      <w:lvlText w:val="%8."/>
+      <w:lvlJc w:val="left"/>
+      <w:pPr>
+        <w:ind w:left="5760" w:hanging="360"/>
+      </w:pPr>
+    </w:lvl>
+    <w:lvl w:ilvl="8" w:tplc="9CF2712E">
+      <w:start w:val="1"/>
+      <w:numFmt w:val="lowerRoman"/>
+      <w:lvlText w:val="%9."/>
+      <w:lvlJc w:val="right"/>
+      <w:pPr>
+        <w:ind w:left="6480" w:hanging="180"/>
+      </w:pPr>
+    </w:lvl>
+  </w:abstractNum>
+  <w:abstractNum w:abstractNumId="12" w15:restartNumberingAfterBreak="0">
     <w:nsid w:val="61BC38B7"/>
     <w:multiLevelType w:val="hybridMultilevel"/>
     <w:tmpl w:val="2DA67D5C"/>
@@ -3769,7 +3700,7 @@
       </w:rPr>
     </w:lvl>
   </w:abstractNum>
-  <w:abstractNum w:abstractNumId="12" w15:restartNumberingAfterBreak="0">
+  <w:abstractNum w:abstractNumId="13" w15:restartNumberingAfterBreak="0">
     <w:nsid w:val="675D3763"/>
     <w:multiLevelType w:val="hybridMultilevel"/>
     <w:tmpl w:val="1DE06C6C"/>
@@ -3882,7 +3813,7 @@
       </w:rPr>
     </w:lvl>
   </w:abstractNum>
-  <w:abstractNum w:abstractNumId="13" w15:restartNumberingAfterBreak="0">
+  <w:abstractNum w:abstractNumId="14" w15:restartNumberingAfterBreak="0">
     <w:nsid w:val="677F3B0E"/>
     <w:multiLevelType w:val="hybridMultilevel"/>
     <w:tmpl w:val="9E7A4220"/>
@@ -3968,7 +3899,7 @@
       </w:pPr>
     </w:lvl>
   </w:abstractNum>
-  <w:abstractNum w:abstractNumId="14" w15:restartNumberingAfterBreak="0">
+  <w:abstractNum w:abstractNumId="15" w15:restartNumberingAfterBreak="0">
     <w:nsid w:val="6799341E"/>
     <w:multiLevelType w:val="hybridMultilevel"/>
     <w:tmpl w:val="1C86C546"/>
@@ -4081,7 +4012,7 @@
       </w:rPr>
     </w:lvl>
   </w:abstractNum>
-  <w:abstractNum w:abstractNumId="15" w15:restartNumberingAfterBreak="0">
+  <w:abstractNum w:abstractNumId="16" w15:restartNumberingAfterBreak="0">
     <w:nsid w:val="760F6CCE"/>
     <w:multiLevelType w:val="hybridMultilevel"/>
     <w:tmpl w:val="D840C95C"/>
@@ -4194,7 +4125,7 @@
       </w:rPr>
     </w:lvl>
   </w:abstractNum>
-  <w:abstractNum w:abstractNumId="16" w15:restartNumberingAfterBreak="0">
+  <w:abstractNum w:abstractNumId="17" w15:restartNumberingAfterBreak="0">
     <w:nsid w:val="7655742F"/>
     <w:multiLevelType w:val="hybridMultilevel"/>
     <w:tmpl w:val="F3745E7E"/>
@@ -4307,7 +4238,7 @@
       </w:rPr>
     </w:lvl>
   </w:abstractNum>
-  <w:abstractNum w:abstractNumId="17" w15:restartNumberingAfterBreak="0">
+  <w:abstractNum w:abstractNumId="18" w15:restartNumberingAfterBreak="0">
     <w:nsid w:val="7ACD523F"/>
     <w:multiLevelType w:val="hybridMultilevel"/>
     <w:tmpl w:val="2348DE1E"/>
@@ -4420,7 +4351,7 @@
       </w:rPr>
     </w:lvl>
   </w:abstractNum>
-  <w:abstractNum w:abstractNumId="18" w15:restartNumberingAfterBreak="0">
+  <w:abstractNum w:abstractNumId="19" w15:restartNumberingAfterBreak="0">
     <w:nsid w:val="7D2F46E1"/>
     <w:multiLevelType w:val="hybridMultilevel"/>
     <w:tmpl w:val="B52CF472"/>
@@ -4534,13 +4465,13 @@
     </w:lvl>
   </w:abstractNum>
   <w:num w:numId="1">
-    <w:abstractNumId w:val="12"/>
+    <w:abstractNumId w:val="13"/>
   </w:num>
   <w:num w:numId="2">
-    <w:abstractNumId w:val="14"/>
+    <w:abstractNumId w:val="15"/>
   </w:num>
   <w:num w:numId="3">
-    <w:abstractNumId w:val="17"/>
+    <w:abstractNumId w:val="18"/>
   </w:num>
   <w:num w:numId="4">
     <w:abstractNumId w:val="9"/>
@@ -4552,16 +4483,16 @@
     <w:abstractNumId w:val="3"/>
   </w:num>
   <w:num w:numId="7">
-    <w:abstractNumId w:val="15"/>
+    <w:abstractNumId w:val="16"/>
   </w:num>
   <w:num w:numId="8">
-    <w:abstractNumId w:val="13"/>
+    <w:abstractNumId w:val="14"/>
   </w:num>
   <w:num w:numId="9">
     <w:abstractNumId w:val="4"/>
   </w:num>
   <w:num w:numId="10">
-    <w:abstractNumId w:val="16"/>
+    <w:abstractNumId w:val="17"/>
   </w:num>
   <w:num w:numId="11">
     <w:abstractNumId w:val="10"/>
@@ -4576,7 +4507,7 @@
     <w:abstractNumId w:val="0"/>
   </w:num>
   <w:num w:numId="15">
-    <w:abstractNumId w:val="18"/>
+    <w:abstractNumId w:val="19"/>
   </w:num>
   <w:num w:numId="16">
     <w:abstractNumId w:val="8"/>
@@ -4588,6 +4519,9 @@
     <w:abstractNumId w:val="6"/>
   </w:num>
   <w:num w:numId="19">
+    <w:abstractNumId w:val="12"/>
+  </w:num>
+  <w:num w:numId="20">
     <w:abstractNumId w:val="11"/>
   </w:num>
 </w:numbering>
@@ -4716,6 +4650,7 @@
     <w:lsdException w:name="HTML Sample" w:semiHidden="1" w:unhideWhenUsed="1"/>
     <w:lsdException w:name="HTML Typewriter" w:semiHidden="1" w:unhideWhenUsed="1"/>
     <w:lsdException w:name="HTML Variable" w:semiHidden="1" w:unhideWhenUsed="1"/>
+    <w:lsdException w:name="Normal Table" w:semiHidden="1" w:unhideWhenUsed="1"/>
     <w:lsdException w:name="annotation subject" w:semiHidden="1" w:unhideWhenUsed="1"/>
     <w:lsdException w:name="No List" w:semiHidden="1" w:unhideWhenUsed="1"/>
     <w:lsdException w:name="Outline List 1" w:semiHidden="1" w:unhideWhenUsed="1"/>
@@ -4758,8 +4693,11 @@
     <w:lsdException w:name="Table Contemporary" w:semiHidden="1" w:unhideWhenUsed="1"/>
     <w:lsdException w:name="Table Elegant" w:semiHidden="1" w:unhideWhenUsed="1"/>
     <w:lsdException w:name="Table Professional" w:semiHidden="1" w:unhideWhenUsed="1"/>
+    <w:lsdException w:name="Table Subtle 1" w:semiHidden="1" w:unhideWhenUsed="1"/>
     <w:lsdException w:name="Table Subtle 2" w:semiHidden="1" w:unhideWhenUsed="1"/>
     <w:lsdException w:name="Table Web 1" w:semiHidden="1" w:unhideWhenUsed="1"/>
+    <w:lsdException w:name="Table Web 2" w:semiHidden="1" w:unhideWhenUsed="1"/>
+    <w:lsdException w:name="Table Web 3" w:semiHidden="1" w:unhideWhenUsed="1"/>
     <w:lsdException w:name="Balloon Text" w:semiHidden="1" w:unhideWhenUsed="1"/>
     <w:lsdException w:name="Table Grid" w:uiPriority="39"/>
     <w:lsdException w:name="Table Theme" w:semiHidden="1" w:unhideWhenUsed="1"/>
@@ -5127,6 +5065,18 @@
       <w:spacing w:after="0" w:line="240" w:lineRule="auto"/>
     </w:pPr>
   </w:style>
+  <w:style w:type="character" w:styleId="GevolgdeHyperlink">
+    <w:name w:val="FollowedHyperlink"/>
+    <w:basedOn w:val="Standaardalinea-lettertype"/>
+    <w:uiPriority w:val="99"/>
+    <w:semiHidden/>
+    <w:unhideWhenUsed/>
+    <w:rsid w:val="00D4499F"/>
+    <w:rPr>
+      <w:color w:val="954F72" w:themeColor="followedHyperlink"/>
+      <w:u w:val="single"/>
+    </w:rPr>
+  </w:style>
 </w:styles>
 </file>
 

</xml_diff>